<commit_message>
optimization: Improve RF hyperparameters and add K-Fold CV (Resolves #2, CR-002)
</commit_message>
<xml_diff>
--- a/sqa-documents/change-requests/CR-001_Titanic_Cabin_Feature_Removal.docx
+++ b/sqa-documents/change-requests/CR-001_Titanic_Cabin_Feature_Removal.docx
@@ -53,14 +53,14 @@
                 <w:sz w:val="22"/>
                 <w:szCs w:val="18"/>
               </w:rPr>
-              <w:t xml:space="preserve"> </w:t>
+              <w:t xml:space="preserve"> CR-00</w:t>
             </w:r>
             <w:r>
               <w:rPr>
                 <w:sz w:val="22"/>
                 <w:szCs w:val="18"/>
               </w:rPr>
-              <w:t>CR-001</w:t>
+              <w:t>2</w:t>
             </w:r>
             <w:r>
               <w:tab/>
@@ -86,6 +86,7 @@
               <w:pStyle w:val="tables"/>
             </w:pPr>
             <w:r>
+              <w:lastRenderedPageBreak/>
               <w:t>Originator</w:t>
             </w:r>
             <w:proofErr w:type="gramStart"/>
@@ -101,42 +102,39 @@
               <w:t>:</w:t>
             </w:r>
             <w:r>
+              <w:t xml:space="preserve"> Ahmad Abu Ghazaleh</w:t>
+            </w:r>
+            <w:r>
+              <w:tab/>
+            </w:r>
+            <w:r>
+              <w:tab/>
+            </w:r>
+            <w:r>
+              <w:tab/>
+            </w:r>
+            <w:r>
+              <w:t xml:space="preserve">            </w:t>
+            </w:r>
+            <w:r>
+              <w:t>Phone:</w:t>
+            </w:r>
+          </w:p>
+          <w:p>
+            <w:pPr>
+              <w:pStyle w:val="tables"/>
+            </w:pPr>
+            <w:r>
+              <w:tab/>
+            </w:r>
+            <w:r>
+              <w:tab/>
+              <w:t>Organization:</w:t>
+            </w:r>
+            <w:r>
               <w:t xml:space="preserve"> </w:t>
             </w:r>
             <w:r>
-              <w:t>Ahmad Abu Ghazaleh</w:t>
-            </w:r>
-            <w:r>
-              <w:tab/>
-            </w:r>
-            <w:r>
-              <w:tab/>
-            </w:r>
-            <w:r>
-              <w:tab/>
-            </w:r>
-            <w:r>
-              <w:t xml:space="preserve">            </w:t>
-            </w:r>
-            <w:r>
-              <w:t>Phone:</w:t>
-            </w:r>
-          </w:p>
-          <w:p>
-            <w:pPr>
-              <w:pStyle w:val="tables"/>
-            </w:pPr>
-            <w:r>
-              <w:tab/>
-            </w:r>
-            <w:r>
-              <w:tab/>
-              <w:t>Organization:</w:t>
-            </w:r>
-            <w:r>
-              <w:t xml:space="preserve"> </w:t>
-            </w:r>
-            <w:r>
               <w:t>Software Engineering Department</w:t>
             </w:r>
             <w:r>
@@ -144,10 +142,7 @@
               <w:t>Date:</w:t>
             </w:r>
             <w:r>
-              <w:t xml:space="preserve"> </w:t>
-            </w:r>
-            <w:r>
-              <w:t>December 27, 2025</w:t>
+              <w:t xml:space="preserve"> December 27, 2025</w:t>
             </w:r>
           </w:p>
           <w:p>
@@ -168,7 +163,7 @@
               <w:pStyle w:val="tables"/>
             </w:pPr>
             <w:r>
-              <w:t xml:space="preserve">Remove the 'Cabin' feature from the selected features list in the Titanic Survival Prediction data cleaning phase (Cell 9 of </w:t>
+              <w:t xml:space="preserve">Optimize Random Forest hyperparameters in the Titanic Survival Prediction model training phase (Cell 15 of </w:t>
             </w:r>
             <w:proofErr w:type="spellStart"/>
             <w:r>
@@ -181,57 +176,66 @@
             <w:proofErr w:type="spellEnd"/>
             <w:proofErr w:type="gramEnd"/>
             <w:r>
-              <w:t>). Replace current feature list with: ['</w:t>
-            </w:r>
+              <w:t>).</w:t>
+            </w:r>
+          </w:p>
+          <w:p>
+            <w:pPr>
+              <w:pStyle w:val="tables"/>
+            </w:pPr>
+            <w:r>
+              <w:rPr>
+                <w:b/>
+                <w:bCs/>
+              </w:rPr>
+              <w:t>Current Implementation:</w:t>
+            </w:r>
+          </w:p>
+          <w:p>
+            <w:pPr>
+              <w:pStyle w:val="tables"/>
+            </w:pPr>
+            <w:r>
+              <w:t>python</w:t>
+            </w:r>
+          </w:p>
+          <w:p>
+            <w:pPr>
+              <w:pStyle w:val="tables"/>
+            </w:pPr>
             <w:proofErr w:type="spellStart"/>
             <w:r>
-              <w:t>Pclass</w:t>
+              <w:t>model_rf</w:t>
             </w:r>
             <w:proofErr w:type="spellEnd"/>
             <w:r>
-              <w:t>', 'Sex', 'Age', '</w:t>
-            </w:r>
-            <w:proofErr w:type="spellStart"/>
-            <w:r>
-              <w:t>SibSp</w:t>
-            </w:r>
-            <w:proofErr w:type="spellEnd"/>
-            <w:r>
-              <w:t>', 'Parch', 'Fare', 'Embarked'].</w:t>
-            </w:r>
-          </w:p>
-          <w:p>
-            <w:pPr>
-              <w:pStyle w:val="tables"/>
-            </w:pPr>
-          </w:p>
-          <w:p>
-            <w:pPr>
-              <w:pStyle w:val="tables"/>
-            </w:pPr>
-            <w:r>
-              <w:t>Change Justification:</w:t>
-            </w:r>
-          </w:p>
-          <w:p>
-            <w:pPr>
-              <w:pStyle w:val="tables"/>
-            </w:pPr>
-            <w:r>
-              <w:t xml:space="preserve">The 'Cabin' feature contains 687 missing values (77% of the dataset). Including this feature and applying </w:t>
+              <w:t xml:space="preserve"> = </w:t>
             </w:r>
             <w:proofErr w:type="spellStart"/>
             <w:proofErr w:type="gramStart"/>
             <w:r>
-              <w:t>dropna</w:t>
+              <w:t>RandomForestClassifier</w:t>
             </w:r>
             <w:proofErr w:type="spellEnd"/>
             <w:r>
               <w:t>(</w:t>
             </w:r>
+            <w:proofErr w:type="spellStart"/>
             <w:proofErr w:type="gramEnd"/>
             <w:r>
-              <w:t>) reduces the dataset from 891 rows to approximately 200 rows, which violates the SQA Plan requirement for minimal data loss. This excessive reduction in training data will negatively impact model performance and generalization capability.</w:t>
+              <w:t>max_depth</w:t>
+            </w:r>
+            <w:proofErr w:type="spellEnd"/>
+            <w:r>
+              <w:t xml:space="preserve">=2, </w:t>
+            </w:r>
+            <w:proofErr w:type="spellStart"/>
+            <w:r>
+              <w:t>random_state</w:t>
+            </w:r>
+            <w:proofErr w:type="spellEnd"/>
+            <w:r>
+              <w:t>=42)</w:t>
             </w:r>
           </w:p>
           <w:p>
@@ -243,7 +247,167 @@
                 <w:b/>
                 <w:bCs/>
               </w:rPr>
-              <w:t>Evidence:</w:t>
+              <w:t>Proposed Implementation:</w:t>
+            </w:r>
+          </w:p>
+          <w:p>
+            <w:pPr>
+              <w:pStyle w:val="tables"/>
+            </w:pPr>
+            <w:r>
+              <w:t>python</w:t>
+            </w:r>
+          </w:p>
+          <w:p>
+            <w:pPr>
+              <w:pStyle w:val="tables"/>
+            </w:pPr>
+            <w:proofErr w:type="spellStart"/>
+            <w:r>
+              <w:t>model_rf</w:t>
+            </w:r>
+            <w:proofErr w:type="spellEnd"/>
+            <w:r>
+              <w:t xml:space="preserve"> = </w:t>
+            </w:r>
+            <w:proofErr w:type="spellStart"/>
+            <w:proofErr w:type="gramStart"/>
+            <w:r>
+              <w:t>RandomForestClassifier</w:t>
+            </w:r>
+            <w:proofErr w:type="spellEnd"/>
+            <w:r>
+              <w:t>(</w:t>
+            </w:r>
+            <w:proofErr w:type="gramEnd"/>
+          </w:p>
+          <w:p>
+            <w:pPr>
+              <w:pStyle w:val="tables"/>
+            </w:pPr>
+            <w:r>
+              <w:t xml:space="preserve">    </w:t>
+            </w:r>
+            <w:proofErr w:type="spellStart"/>
+            <w:r>
+              <w:t>n_estimators</w:t>
+            </w:r>
+            <w:proofErr w:type="spellEnd"/>
+            <w:r>
+              <w:t>=100,</w:t>
+            </w:r>
+          </w:p>
+          <w:p>
+            <w:pPr>
+              <w:pStyle w:val="tables"/>
+            </w:pPr>
+            <w:r>
+              <w:t xml:space="preserve">    </w:t>
+            </w:r>
+            <w:proofErr w:type="spellStart"/>
+            <w:r>
+              <w:t>max_depth</w:t>
+            </w:r>
+            <w:proofErr w:type="spellEnd"/>
+            <w:r>
+              <w:t>=10,</w:t>
+            </w:r>
+          </w:p>
+          <w:p>
+            <w:pPr>
+              <w:pStyle w:val="tables"/>
+            </w:pPr>
+            <w:r>
+              <w:t xml:space="preserve">    </w:t>
+            </w:r>
+            <w:proofErr w:type="spellStart"/>
+            <w:r>
+              <w:t>min_samples_split</w:t>
+            </w:r>
+            <w:proofErr w:type="spellEnd"/>
+            <w:r>
+              <w:t>=5,</w:t>
+            </w:r>
+          </w:p>
+          <w:p>
+            <w:pPr>
+              <w:pStyle w:val="tables"/>
+            </w:pPr>
+            <w:r>
+              <w:t xml:space="preserve">    </w:t>
+            </w:r>
+            <w:proofErr w:type="spellStart"/>
+            <w:r>
+              <w:t>min_samples_leaf</w:t>
+            </w:r>
+            <w:proofErr w:type="spellEnd"/>
+            <w:r>
+              <w:t>=2,</w:t>
+            </w:r>
+          </w:p>
+          <w:p>
+            <w:pPr>
+              <w:pStyle w:val="tables"/>
+            </w:pPr>
+            <w:r>
+              <w:t xml:space="preserve">    </w:t>
+            </w:r>
+            <w:proofErr w:type="spellStart"/>
+            <w:r>
+              <w:t>random_state</w:t>
+            </w:r>
+            <w:proofErr w:type="spellEnd"/>
+            <w:r>
+              <w:t>=42</w:t>
+            </w:r>
+          </w:p>
+          <w:p>
+            <w:pPr>
+              <w:pStyle w:val="tables"/>
+            </w:pPr>
+            <w:r>
+              <w:t>)</w:t>
+            </w:r>
+          </w:p>
+          <w:p>
+            <w:pPr>
+              <w:pStyle w:val="tables"/>
+            </w:pPr>
+            <w:r>
+              <w:t>Additionally, add K-Fold Cross-Validation (k=5) as specified in the SQA Plan to validate model performance and prevent overfitting.</w:t>
+            </w:r>
+          </w:p>
+          <w:p>
+            <w:pPr>
+              <w:pStyle w:val="tables"/>
+            </w:pPr>
+          </w:p>
+          <w:p>
+            <w:pPr>
+              <w:pStyle w:val="tables"/>
+            </w:pPr>
+            <w:r>
+              <w:t>Change Justification:</w:t>
+            </w:r>
+          </w:p>
+          <w:p>
+            <w:pPr>
+              <w:pStyle w:val="tables"/>
+            </w:pPr>
+            <w:r>
+              <w:t>The current Random Forest model achieves 78.21% accuracy but has critically low recall (47.83%), meaning it fails to identify 52% of actual survivors. This represents a model quality defect.</w:t>
+            </w:r>
+          </w:p>
+          <w:p>
+            <w:pPr>
+              <w:pStyle w:val="tables"/>
+            </w:pPr>
+            <w:r>
+              <w:rPr>
+                <w:b/>
+                <w:bCs/>
+              </w:rPr>
+              <w:t>Performance Gap Analysis:</w:t>
             </w:r>
           </w:p>
           <w:p>
@@ -251,11 +415,11 @@
               <w:pStyle w:val="tables"/>
               <w:numPr>
                 <w:ilvl w:val="0"/>
-                <w:numId w:val="1"/>
+                <w:numId w:val="9"/>
               </w:numPr>
             </w:pPr>
             <w:r>
-              <w:t>Original dataset: 891 rows</w:t>
+              <w:t>Current Recall: 47.83%</w:t>
             </w:r>
           </w:p>
           <w:p>
@@ -263,11 +427,11 @@
               <w:pStyle w:val="tables"/>
               <w:numPr>
                 <w:ilvl w:val="0"/>
-                <w:numId w:val="1"/>
+                <w:numId w:val="9"/>
               </w:numPr>
             </w:pPr>
             <w:r>
-              <w:t>After cleaning with 'Cabin': ~200 rows</w:t>
+              <w:t>Target Recall: ≥ 60%</w:t>
             </w:r>
           </w:p>
           <w:p>
@@ -275,11 +439,11 @@
               <w:pStyle w:val="tables"/>
               <w:numPr>
                 <w:ilvl w:val="0"/>
-                <w:numId w:val="1"/>
+                <w:numId w:val="9"/>
               </w:numPr>
             </w:pPr>
             <w:r>
-              <w:t>Data loss: 77%</w:t>
+              <w:t>Current F1-Score: 62.86%</w:t>
             </w:r>
           </w:p>
           <w:p>
@@ -287,24 +451,11 @@
               <w:pStyle w:val="tables"/>
               <w:numPr>
                 <w:ilvl w:val="0"/>
-                <w:numId w:val="1"/>
+                <w:numId w:val="9"/>
               </w:numPr>
             </w:pPr>
             <w:r>
-              <w:t>SQA Plan states: Model accuracy &lt; 70% is considered a defect</w:t>
-            </w:r>
-          </w:p>
-          <w:p>
-            <w:pPr>
-              <w:pStyle w:val="tables"/>
-            </w:pPr>
-          </w:p>
-          <w:p>
-            <w:pPr>
-              <w:pStyle w:val="tables"/>
-            </w:pPr>
-            <w:r>
-              <w:t>Preliminary Assessment:</w:t>
+              <w:t>Target F1-Score: ≥ 70%</w:t>
             </w:r>
           </w:p>
           <w:p>
@@ -316,36 +467,166 @@
                 <w:b/>
                 <w:bCs/>
               </w:rPr>
-              <w:t>Technical Impact:</w:t>
-            </w:r>
-            <w:r>
-              <w:t xml:space="preserve"> High - Current implementation causes severe data loss</w:t>
-            </w:r>
-            <w:r>
-              <w:br/>
-            </w:r>
+              <w:t>Root Cause:</w:t>
+            </w:r>
+            <w:r>
+              <w:t xml:space="preserve"> The </w:t>
+            </w:r>
+            <w:proofErr w:type="spellStart"/>
+            <w:r>
+              <w:t>max_depth</w:t>
+            </w:r>
+            <w:proofErr w:type="spellEnd"/>
+            <w:r>
+              <w:t>=2 parameter creates an overly shallow decision tree that severely underfits the training data, resulting in poor generalization and imbalanced predictions (high precision but very low recall).</w:t>
+            </w:r>
+          </w:p>
+          <w:p>
+            <w:pPr>
+              <w:pStyle w:val="tables"/>
+            </w:pPr>
             <w:r>
               <w:rPr>
                 <w:b/>
                 <w:bCs/>
               </w:rPr>
-              <w:t>Risk Level:</w:t>
-            </w:r>
-            <w:r>
-              <w:t xml:space="preserve"> Medium - Affects model training quality but fix is straightforward</w:t>
-            </w:r>
-            <w:r>
-              <w:br/>
-            </w:r>
-            <w:r>
+              <w:t>SQA Alignment:</w:t>
+            </w:r>
+            <w:r>
+              <w:t xml:space="preserve"> According to SQA Plan Section 2: "We will utilize Cross-Validation (K-Fold) to prevent model overfitting" and "Classification Metrics should be evaluated using Accuracy, Precision, Recall, and F1-Score." Current implementation lacks cross-validation and exhibits poor recall performance.</w:t>
+            </w:r>
+          </w:p>
+          <w:p>
+            <w:pPr>
+              <w:pStyle w:val="tables"/>
+            </w:pPr>
+          </w:p>
+          <w:p>
+            <w:pPr>
+              <w:pStyle w:val="tables"/>
+            </w:pPr>
+            <w:r>
+              <w:t>Preliminary Assessment:</w:t>
+            </w:r>
+          </w:p>
+          <w:p>
+            <w:pPr>
+              <w:pStyle w:val="tables"/>
               <w:rPr>
                 <w:b/>
                 <w:bCs/>
               </w:rPr>
-              <w:t>Estimated Effort:</w:t>
-            </w:r>
-            <w:r>
-              <w:t xml:space="preserve"> 0.5 hours (simple code modification)</w:t>
+            </w:pPr>
+            <w:r>
+              <w:rPr>
+                <w:b/>
+                <w:bCs/>
+              </w:rPr>
+              <w:t>Technical Impact: Medium - Improves model performance metrics</w:t>
+            </w:r>
+            <w:r>
+              <w:rPr>
+                <w:b/>
+                <w:bCs/>
+              </w:rPr>
+              <w:br/>
+              <w:t>Risk Level: Low - Hyperparameter tuning is standard practice; well-documented in scikit-learn</w:t>
+            </w:r>
+            <w:r>
+              <w:rPr>
+                <w:b/>
+                <w:bCs/>
+              </w:rPr>
+              <w:br/>
+              <w:t>Estimated Effort: 2 hours (implementation, testing, and validation)</w:t>
+            </w:r>
+            <w:r>
+              <w:rPr>
+                <w:b/>
+                <w:bCs/>
+              </w:rPr>
+              <w:br/>
+              <w:t>Benefits:</w:t>
+            </w:r>
+          </w:p>
+          <w:p>
+            <w:pPr>
+              <w:pStyle w:val="tables"/>
+              <w:numPr>
+                <w:ilvl w:val="0"/>
+                <w:numId w:val="10"/>
+              </w:numPr>
+              <w:rPr>
+                <w:b/>
+                <w:bCs/>
+              </w:rPr>
+            </w:pPr>
+            <w:r>
+              <w:rPr>
+                <w:b/>
+                <w:bCs/>
+              </w:rPr>
+              <w:t>Expected recall improvement: 47% → 65-75%</w:t>
+            </w:r>
+          </w:p>
+          <w:p>
+            <w:pPr>
+              <w:pStyle w:val="tables"/>
+              <w:numPr>
+                <w:ilvl w:val="0"/>
+                <w:numId w:val="10"/>
+              </w:numPr>
+              <w:rPr>
+                <w:b/>
+                <w:bCs/>
+              </w:rPr>
+            </w:pPr>
+            <w:r>
+              <w:rPr>
+                <w:b/>
+                <w:bCs/>
+              </w:rPr>
+              <w:t>Better F1-Score balance</w:t>
+            </w:r>
+          </w:p>
+          <w:p>
+            <w:pPr>
+              <w:pStyle w:val="tables"/>
+              <w:numPr>
+                <w:ilvl w:val="0"/>
+                <w:numId w:val="10"/>
+              </w:numPr>
+              <w:rPr>
+                <w:b/>
+                <w:bCs/>
+              </w:rPr>
+            </w:pPr>
+            <w:r>
+              <w:rPr>
+                <w:b/>
+                <w:bCs/>
+              </w:rPr>
+              <w:t>Compliance with SQA Plan (adds cross-validation)</w:t>
+            </w:r>
+          </w:p>
+          <w:p>
+            <w:pPr>
+              <w:pStyle w:val="tables"/>
+              <w:numPr>
+                <w:ilvl w:val="0"/>
+                <w:numId w:val="10"/>
+              </w:numPr>
+              <w:rPr>
+                <w:b/>
+                <w:bCs/>
+              </w:rPr>
+            </w:pPr>
+            <w:r>
+              <w:rPr>
+                <w:b/>
+                <w:bCs/>
+              </w:rPr>
+              <w:t>More robust model evaluation</w:t>
             </w:r>
           </w:p>
           <w:p>
@@ -369,14 +650,19 @@
               <w:tab/>
             </w:r>
             <w:r>
+              <w:t>High</w:t>
+            </w:r>
+            <w:r>
+              <w:tab/>
+            </w:r>
+            <w:r>
               <w:rPr>
                 <w:highlight w:val="yellow"/>
               </w:rPr>
-              <w:t>High</w:t>
-            </w:r>
-            <w:r>
-              <w:tab/>
-              <w:t>Medium     Low</w:t>
+              <w:t>Medium</w:t>
+            </w:r>
+            <w:r>
+              <w:t xml:space="preserve">     Low</w:t>
             </w:r>
             <w:r>
               <w:tab/>
@@ -419,6 +705,7 @@
               <w:rPr>
                 <w:b w:val="0"/>
               </w:rPr>
+              <w:lastRenderedPageBreak/>
               <w:t>Impact Assessments</w:t>
             </w:r>
           </w:p>
@@ -454,7 +741,13 @@
               <w:rPr>
                 <w:b w:val="0"/>
               </w:rPr>
-              <w:t>IA-001</w:t>
+              <w:t>IA-00</w:t>
+            </w:r>
+            <w:r>
+              <w:rPr>
+                <w:b w:val="0"/>
+              </w:rPr>
+              <w:t>2</w:t>
             </w:r>
             <w:r>
               <w:rPr>
@@ -674,6 +967,7 @@
             <w:r>
               <w:rPr>
                 <w:b w:val="0"/>
+                <w:bCs/>
               </w:rPr>
               <w:t>Description:</w:t>
             </w:r>
@@ -681,13 +975,7 @@
               <w:rPr>
                 <w:b w:val="0"/>
               </w:rPr>
-              <w:t xml:space="preserve"> </w:t>
-            </w:r>
-            <w:r>
-              <w:rPr>
-                <w:b w:val="0"/>
-              </w:rPr>
-              <w:t>Approved. Change is necessary to meet SQA data integrity requirements. The 'Cabin' feature should be removed from the selected features list. Alternative imputation strategies may be considered in future iterations if needed.</w:t>
+              <w:t xml:space="preserve"> Approved. Change aligns with SQA Plan requirements for cross-validation and comprehensive metric evaluation. The optimization will improve model quality and ensure proper performance assessment. Low risk with clear benefits.</w:t>
             </w:r>
           </w:p>
           <w:p>
@@ -717,13 +1005,7 @@
               <w:rPr>
                 <w:b w:val="0"/>
               </w:rPr>
-              <w:t xml:space="preserve"> </w:t>
-            </w:r>
-            <w:r>
-              <w:rPr>
-                <w:b w:val="0"/>
-              </w:rPr>
-              <w:t>Ahmad Abu Ghazaleh (Solo Project)</w:t>
+              <w:t xml:space="preserve"> Ahmad Abu Ghazaleh (Solo Project)</w:t>
             </w:r>
             <w:r>
               <w:rPr>
@@ -748,13 +1030,7 @@
               <w:rPr>
                 <w:b w:val="0"/>
               </w:rPr>
-              <w:t xml:space="preserve"> </w:t>
-            </w:r>
-            <w:r>
-              <w:rPr>
-                <w:b w:val="0"/>
-              </w:rPr>
-              <w:t>December 27, 2025</w:t>
+              <w:t xml:space="preserve"> December 27, 2025</w:t>
             </w:r>
           </w:p>
         </w:tc>
@@ -769,7 +1045,7 @@
     </w:p>
     <w:sectPr>
       <w:pgSz w:w="12240" w:h="15840"/>
-      <w:pgMar w:top="1276" w:right="1440" w:bottom="1440" w:left="1440" w:header="720" w:footer="720" w:gutter="0"/>
+      <w:pgMar w:top="1276" w:right="1440" w:bottom="284" w:left="1440" w:header="720" w:footer="720" w:gutter="0"/>
       <w:cols w:space="720"/>
       <w:docGrid w:linePitch="360"/>
     </w:sectPr>
@@ -818,6 +1094,155 @@
 <file path=word/numbering.xml><?xml version="1.0" encoding="utf-8"?>
 <w:numbering xmlns:wpc="http://schemas.microsoft.com/office/word/2010/wordprocessingCanvas" xmlns:cx="http://schemas.microsoft.com/office/drawing/2014/chartex" xmlns:cx1="http://schemas.microsoft.com/office/drawing/2015/9/8/chartex" xmlns:cx2="http://schemas.microsoft.com/office/drawing/2015/10/21/chartex" xmlns:cx3="http://schemas.microsoft.com/office/drawing/2016/5/9/chartex" xmlns:cx4="http://schemas.microsoft.com/office/drawing/2016/5/10/chartex" xmlns:cx5="http://schemas.microsoft.com/office/drawing/2016/5/11/chartex" xmlns:cx6="http://schemas.microsoft.com/office/drawing/2016/5/12/chartex" xmlns:cx7="http://schemas.microsoft.com/office/drawing/2016/5/13/chartex" xmlns:cx8="http://schemas.microsoft.com/office/drawing/2016/5/14/chartex" xmlns:mc="http://schemas.openxmlformats.org/markup-compatibility/2006" xmlns:aink="http://schemas.microsoft.com/office/drawing/2016/ink" xmlns:am3d="http://schemas.microsoft.com/office/drawing/2017/model3d" xmlns:o="urn:schemas-microsoft-com:office:office" xmlns:oel="http://schemas.microsoft.com/office/2019/extlst" xmlns:r="http://schemas.openxmlformats.org/officeDocument/2006/relationships" xmlns:m="http://schemas.openxmlformats.org/officeDocument/2006/math" xmlns:v="urn:schemas-microsoft-com:vml" xmlns:wp14="http://schemas.microsoft.com/office/word/2010/wordprocessingDrawing" xmlns:wp="http://schemas.openxmlformats.org/drawingml/2006/wordprocessingDrawing" xmlns:w10="urn:schemas-microsoft-com:office:word" xmlns:w="http://schemas.openxmlformats.org/wordprocessingml/2006/main" xmlns:w14="http://schemas.microsoft.com/office/word/2010/wordml" xmlns:w15="http://schemas.microsoft.com/office/word/2012/wordml" xmlns:w16cex="http://schemas.microsoft.com/office/word/2018/wordml/cex" xmlns:w16cid="http://schemas.microsoft.com/office/word/2016/wordml/cid" xmlns:w16="http://schemas.microsoft.com/office/word/2018/wordml" xmlns:w16du="http://schemas.microsoft.com/office/word/2023/wordml/word16du" xmlns:w16sdtdh="http://schemas.microsoft.com/office/word/2020/wordml/sdtdatahash" xmlns:w16sdtfl="http://schemas.microsoft.com/office/word/2024/wordml/sdtformatlock" xmlns:w16se="http://schemas.microsoft.com/office/word/2015/wordml/symex" xmlns:wpg="http://schemas.microsoft.com/office/word/2010/wordprocessingGroup" xmlns:wpi="http://schemas.microsoft.com/office/word/2010/wordprocessingInk" xmlns:wne="http://schemas.microsoft.com/office/word/2006/wordml" xmlns:wps="http://schemas.microsoft.com/office/word/2010/wordprocessingShape" mc:Ignorable="w14 w15 w16se w16cid w16 w16cex w16sdtdh w16sdtfl w16du wp14">
   <w:abstractNum w:abstractNumId="0" w15:restartNumberingAfterBreak="0">
+    <w:nsid w:val="03C60044"/>
+    <w:multiLevelType w:val="multilevel"/>
+    <w:tmpl w:val="B156A73C"/>
+    <w:lvl w:ilvl="0">
+      <w:start w:val="1"/>
+      <w:numFmt w:val="bullet"/>
+      <w:lvlText w:val=""/>
+      <w:lvlJc w:val="left"/>
+      <w:pPr>
+        <w:tabs>
+          <w:tab w:val="num" w:pos="720"/>
+        </w:tabs>
+        <w:ind w:left="720" w:hanging="360"/>
+      </w:pPr>
+      <w:rPr>
+        <w:rFonts w:ascii="Symbol" w:hAnsi="Symbol" w:hint="default"/>
+        <w:sz w:val="20"/>
+      </w:rPr>
+    </w:lvl>
+    <w:lvl w:ilvl="1" w:tentative="1">
+      <w:start w:val="1"/>
+      <w:numFmt w:val="bullet"/>
+      <w:lvlText w:val="o"/>
+      <w:lvlJc w:val="left"/>
+      <w:pPr>
+        <w:tabs>
+          <w:tab w:val="num" w:pos="1440"/>
+        </w:tabs>
+        <w:ind w:left="1440" w:hanging="360"/>
+      </w:pPr>
+      <w:rPr>
+        <w:rFonts w:ascii="Courier New" w:hAnsi="Courier New" w:hint="default"/>
+        <w:sz w:val="20"/>
+      </w:rPr>
+    </w:lvl>
+    <w:lvl w:ilvl="2" w:tentative="1">
+      <w:start w:val="1"/>
+      <w:numFmt w:val="bullet"/>
+      <w:lvlText w:val=""/>
+      <w:lvlJc w:val="left"/>
+      <w:pPr>
+        <w:tabs>
+          <w:tab w:val="num" w:pos="2160"/>
+        </w:tabs>
+        <w:ind w:left="2160" w:hanging="360"/>
+      </w:pPr>
+      <w:rPr>
+        <w:rFonts w:ascii="Wingdings" w:hAnsi="Wingdings" w:hint="default"/>
+        <w:sz w:val="20"/>
+      </w:rPr>
+    </w:lvl>
+    <w:lvl w:ilvl="3" w:tentative="1">
+      <w:start w:val="1"/>
+      <w:numFmt w:val="bullet"/>
+      <w:lvlText w:val=""/>
+      <w:lvlJc w:val="left"/>
+      <w:pPr>
+        <w:tabs>
+          <w:tab w:val="num" w:pos="2880"/>
+        </w:tabs>
+        <w:ind w:left="2880" w:hanging="360"/>
+      </w:pPr>
+      <w:rPr>
+        <w:rFonts w:ascii="Wingdings" w:hAnsi="Wingdings" w:hint="default"/>
+        <w:sz w:val="20"/>
+      </w:rPr>
+    </w:lvl>
+    <w:lvl w:ilvl="4" w:tentative="1">
+      <w:start w:val="1"/>
+      <w:numFmt w:val="bullet"/>
+      <w:lvlText w:val=""/>
+      <w:lvlJc w:val="left"/>
+      <w:pPr>
+        <w:tabs>
+          <w:tab w:val="num" w:pos="3600"/>
+        </w:tabs>
+        <w:ind w:left="3600" w:hanging="360"/>
+      </w:pPr>
+      <w:rPr>
+        <w:rFonts w:ascii="Wingdings" w:hAnsi="Wingdings" w:hint="default"/>
+        <w:sz w:val="20"/>
+      </w:rPr>
+    </w:lvl>
+    <w:lvl w:ilvl="5" w:tentative="1">
+      <w:start w:val="1"/>
+      <w:numFmt w:val="bullet"/>
+      <w:lvlText w:val=""/>
+      <w:lvlJc w:val="left"/>
+      <w:pPr>
+        <w:tabs>
+          <w:tab w:val="num" w:pos="4320"/>
+        </w:tabs>
+        <w:ind w:left="4320" w:hanging="360"/>
+      </w:pPr>
+      <w:rPr>
+        <w:rFonts w:ascii="Wingdings" w:hAnsi="Wingdings" w:hint="default"/>
+        <w:sz w:val="20"/>
+      </w:rPr>
+    </w:lvl>
+    <w:lvl w:ilvl="6" w:tentative="1">
+      <w:start w:val="1"/>
+      <w:numFmt w:val="bullet"/>
+      <w:lvlText w:val=""/>
+      <w:lvlJc w:val="left"/>
+      <w:pPr>
+        <w:tabs>
+          <w:tab w:val="num" w:pos="5040"/>
+        </w:tabs>
+        <w:ind w:left="5040" w:hanging="360"/>
+      </w:pPr>
+      <w:rPr>
+        <w:rFonts w:ascii="Wingdings" w:hAnsi="Wingdings" w:hint="default"/>
+        <w:sz w:val="20"/>
+      </w:rPr>
+    </w:lvl>
+    <w:lvl w:ilvl="7" w:tentative="1">
+      <w:start w:val="1"/>
+      <w:numFmt w:val="bullet"/>
+      <w:lvlText w:val=""/>
+      <w:lvlJc w:val="left"/>
+      <w:pPr>
+        <w:tabs>
+          <w:tab w:val="num" w:pos="5760"/>
+        </w:tabs>
+        <w:ind w:left="5760" w:hanging="360"/>
+      </w:pPr>
+      <w:rPr>
+        <w:rFonts w:ascii="Wingdings" w:hAnsi="Wingdings" w:hint="default"/>
+        <w:sz w:val="20"/>
+      </w:rPr>
+    </w:lvl>
+    <w:lvl w:ilvl="8" w:tentative="1">
+      <w:start w:val="1"/>
+      <w:numFmt w:val="bullet"/>
+      <w:lvlText w:val=""/>
+      <w:lvlJc w:val="left"/>
+      <w:pPr>
+        <w:tabs>
+          <w:tab w:val="num" w:pos="6480"/>
+        </w:tabs>
+        <w:ind w:left="6480" w:hanging="360"/>
+      </w:pPr>
+      <w:rPr>
+        <w:rFonts w:ascii="Wingdings" w:hAnsi="Wingdings" w:hint="default"/>
+        <w:sz w:val="20"/>
+      </w:rPr>
+    </w:lvl>
+  </w:abstractNum>
+  <w:abstractNum w:abstractNumId="1" w15:restartNumberingAfterBreak="0">
     <w:nsid w:val="06993E73"/>
     <w:multiLevelType w:val="multilevel"/>
     <w:tmpl w:val="E1340B36"/>
@@ -966,7 +1391,7 @@
       </w:rPr>
     </w:lvl>
   </w:abstractNum>
-  <w:abstractNum w:abstractNumId="1" w15:restartNumberingAfterBreak="0">
+  <w:abstractNum w:abstractNumId="2" w15:restartNumberingAfterBreak="0">
     <w:nsid w:val="13DC0257"/>
     <w:multiLevelType w:val="multilevel"/>
     <w:tmpl w:val="CC9C2A94"/>
@@ -1115,7 +1540,7 @@
       </w:rPr>
     </w:lvl>
   </w:abstractNum>
-  <w:abstractNum w:abstractNumId="2" w15:restartNumberingAfterBreak="0">
+  <w:abstractNum w:abstractNumId="3" w15:restartNumberingAfterBreak="0">
     <w:nsid w:val="1C854259"/>
     <w:multiLevelType w:val="multilevel"/>
     <w:tmpl w:val="16D2FE0A"/>
@@ -1264,7 +1689,7 @@
       </w:rPr>
     </w:lvl>
   </w:abstractNum>
-  <w:abstractNum w:abstractNumId="3" w15:restartNumberingAfterBreak="0">
+  <w:abstractNum w:abstractNumId="4" w15:restartNumberingAfterBreak="0">
     <w:nsid w:val="39A11513"/>
     <w:multiLevelType w:val="multilevel"/>
     <w:tmpl w:val="569AD49E"/>
@@ -1413,7 +1838,7 @@
       </w:rPr>
     </w:lvl>
   </w:abstractNum>
-  <w:abstractNum w:abstractNumId="4" w15:restartNumberingAfterBreak="0">
+  <w:abstractNum w:abstractNumId="5" w15:restartNumberingAfterBreak="0">
     <w:nsid w:val="54005960"/>
     <w:multiLevelType w:val="multilevel"/>
     <w:tmpl w:val="FCD06624"/>
@@ -1562,7 +1987,7 @@
       </w:rPr>
     </w:lvl>
   </w:abstractNum>
-  <w:abstractNum w:abstractNumId="5" w15:restartNumberingAfterBreak="0">
+  <w:abstractNum w:abstractNumId="6" w15:restartNumberingAfterBreak="0">
     <w:nsid w:val="5BB61FA8"/>
     <w:multiLevelType w:val="multilevel"/>
     <w:tmpl w:val="4FE0D1E4"/>
@@ -1711,7 +2136,7 @@
       </w:rPr>
     </w:lvl>
   </w:abstractNum>
-  <w:abstractNum w:abstractNumId="6" w15:restartNumberingAfterBreak="0">
+  <w:abstractNum w:abstractNumId="7" w15:restartNumberingAfterBreak="0">
     <w:nsid w:val="65B35F5A"/>
     <w:multiLevelType w:val="multilevel"/>
     <w:tmpl w:val="84CADCF4"/>
@@ -1860,7 +2285,7 @@
       </w:rPr>
     </w:lvl>
   </w:abstractNum>
-  <w:abstractNum w:abstractNumId="7" w15:restartNumberingAfterBreak="0">
+  <w:abstractNum w:abstractNumId="8" w15:restartNumberingAfterBreak="0">
     <w:nsid w:val="6DE962AA"/>
     <w:multiLevelType w:val="multilevel"/>
     <w:tmpl w:val="D374A09A"/>
@@ -2009,29 +2434,184 @@
       </w:rPr>
     </w:lvl>
   </w:abstractNum>
+  <w:abstractNum w:abstractNumId="9" w15:restartNumberingAfterBreak="0">
+    <w:nsid w:val="6E295C78"/>
+    <w:multiLevelType w:val="multilevel"/>
+    <w:tmpl w:val="6E006E92"/>
+    <w:lvl w:ilvl="0">
+      <w:start w:val="1"/>
+      <w:numFmt w:val="bullet"/>
+      <w:lvlText w:val=""/>
+      <w:lvlJc w:val="left"/>
+      <w:pPr>
+        <w:tabs>
+          <w:tab w:val="num" w:pos="720"/>
+        </w:tabs>
+        <w:ind w:left="720" w:hanging="360"/>
+      </w:pPr>
+      <w:rPr>
+        <w:rFonts w:ascii="Symbol" w:hAnsi="Symbol" w:hint="default"/>
+        <w:sz w:val="20"/>
+      </w:rPr>
+    </w:lvl>
+    <w:lvl w:ilvl="1" w:tentative="1">
+      <w:start w:val="1"/>
+      <w:numFmt w:val="bullet"/>
+      <w:lvlText w:val="o"/>
+      <w:lvlJc w:val="left"/>
+      <w:pPr>
+        <w:tabs>
+          <w:tab w:val="num" w:pos="1440"/>
+        </w:tabs>
+        <w:ind w:left="1440" w:hanging="360"/>
+      </w:pPr>
+      <w:rPr>
+        <w:rFonts w:ascii="Courier New" w:hAnsi="Courier New" w:hint="default"/>
+        <w:sz w:val="20"/>
+      </w:rPr>
+    </w:lvl>
+    <w:lvl w:ilvl="2" w:tentative="1">
+      <w:start w:val="1"/>
+      <w:numFmt w:val="bullet"/>
+      <w:lvlText w:val=""/>
+      <w:lvlJc w:val="left"/>
+      <w:pPr>
+        <w:tabs>
+          <w:tab w:val="num" w:pos="2160"/>
+        </w:tabs>
+        <w:ind w:left="2160" w:hanging="360"/>
+      </w:pPr>
+      <w:rPr>
+        <w:rFonts w:ascii="Wingdings" w:hAnsi="Wingdings" w:hint="default"/>
+        <w:sz w:val="20"/>
+      </w:rPr>
+    </w:lvl>
+    <w:lvl w:ilvl="3" w:tentative="1">
+      <w:start w:val="1"/>
+      <w:numFmt w:val="bullet"/>
+      <w:lvlText w:val=""/>
+      <w:lvlJc w:val="left"/>
+      <w:pPr>
+        <w:tabs>
+          <w:tab w:val="num" w:pos="2880"/>
+        </w:tabs>
+        <w:ind w:left="2880" w:hanging="360"/>
+      </w:pPr>
+      <w:rPr>
+        <w:rFonts w:ascii="Wingdings" w:hAnsi="Wingdings" w:hint="default"/>
+        <w:sz w:val="20"/>
+      </w:rPr>
+    </w:lvl>
+    <w:lvl w:ilvl="4" w:tentative="1">
+      <w:start w:val="1"/>
+      <w:numFmt w:val="bullet"/>
+      <w:lvlText w:val=""/>
+      <w:lvlJc w:val="left"/>
+      <w:pPr>
+        <w:tabs>
+          <w:tab w:val="num" w:pos="3600"/>
+        </w:tabs>
+        <w:ind w:left="3600" w:hanging="360"/>
+      </w:pPr>
+      <w:rPr>
+        <w:rFonts w:ascii="Wingdings" w:hAnsi="Wingdings" w:hint="default"/>
+        <w:sz w:val="20"/>
+      </w:rPr>
+    </w:lvl>
+    <w:lvl w:ilvl="5" w:tentative="1">
+      <w:start w:val="1"/>
+      <w:numFmt w:val="bullet"/>
+      <w:lvlText w:val=""/>
+      <w:lvlJc w:val="left"/>
+      <w:pPr>
+        <w:tabs>
+          <w:tab w:val="num" w:pos="4320"/>
+        </w:tabs>
+        <w:ind w:left="4320" w:hanging="360"/>
+      </w:pPr>
+      <w:rPr>
+        <w:rFonts w:ascii="Wingdings" w:hAnsi="Wingdings" w:hint="default"/>
+        <w:sz w:val="20"/>
+      </w:rPr>
+    </w:lvl>
+    <w:lvl w:ilvl="6" w:tentative="1">
+      <w:start w:val="1"/>
+      <w:numFmt w:val="bullet"/>
+      <w:lvlText w:val=""/>
+      <w:lvlJc w:val="left"/>
+      <w:pPr>
+        <w:tabs>
+          <w:tab w:val="num" w:pos="5040"/>
+        </w:tabs>
+        <w:ind w:left="5040" w:hanging="360"/>
+      </w:pPr>
+      <w:rPr>
+        <w:rFonts w:ascii="Wingdings" w:hAnsi="Wingdings" w:hint="default"/>
+        <w:sz w:val="20"/>
+      </w:rPr>
+    </w:lvl>
+    <w:lvl w:ilvl="7" w:tentative="1">
+      <w:start w:val="1"/>
+      <w:numFmt w:val="bullet"/>
+      <w:lvlText w:val=""/>
+      <w:lvlJc w:val="left"/>
+      <w:pPr>
+        <w:tabs>
+          <w:tab w:val="num" w:pos="5760"/>
+        </w:tabs>
+        <w:ind w:left="5760" w:hanging="360"/>
+      </w:pPr>
+      <w:rPr>
+        <w:rFonts w:ascii="Wingdings" w:hAnsi="Wingdings" w:hint="default"/>
+        <w:sz w:val="20"/>
+      </w:rPr>
+    </w:lvl>
+    <w:lvl w:ilvl="8" w:tentative="1">
+      <w:start w:val="1"/>
+      <w:numFmt w:val="bullet"/>
+      <w:lvlText w:val=""/>
+      <w:lvlJc w:val="left"/>
+      <w:pPr>
+        <w:tabs>
+          <w:tab w:val="num" w:pos="6480"/>
+        </w:tabs>
+        <w:ind w:left="6480" w:hanging="360"/>
+      </w:pPr>
+      <w:rPr>
+        <w:rFonts w:ascii="Wingdings" w:hAnsi="Wingdings" w:hint="default"/>
+        <w:sz w:val="20"/>
+      </w:rPr>
+    </w:lvl>
+  </w:abstractNum>
   <w:num w:numId="1" w16cid:durableId="1357731823">
+    <w:abstractNumId w:val="6"/>
+  </w:num>
+  <w:num w:numId="2" w16cid:durableId="973365997">
+    <w:abstractNumId w:val="1"/>
+  </w:num>
+  <w:num w:numId="3" w16cid:durableId="1362781158">
+    <w:abstractNumId w:val="8"/>
+  </w:num>
+  <w:num w:numId="4" w16cid:durableId="580330819">
+    <w:abstractNumId w:val="4"/>
+  </w:num>
+  <w:num w:numId="5" w16cid:durableId="1148595036">
+    <w:abstractNumId w:val="3"/>
+  </w:num>
+  <w:num w:numId="6" w16cid:durableId="59253722">
     <w:abstractNumId w:val="5"/>
   </w:num>
-  <w:num w:numId="2" w16cid:durableId="973365997">
+  <w:num w:numId="7" w16cid:durableId="1982728217">
+    <w:abstractNumId w:val="2"/>
+  </w:num>
+  <w:num w:numId="8" w16cid:durableId="348020379">
+    <w:abstractNumId w:val="7"/>
+  </w:num>
+  <w:num w:numId="9" w16cid:durableId="373964904">
     <w:abstractNumId w:val="0"/>
   </w:num>
-  <w:num w:numId="3" w16cid:durableId="1362781158">
-    <w:abstractNumId w:val="7"/>
-  </w:num>
-  <w:num w:numId="4" w16cid:durableId="580330819">
-    <w:abstractNumId w:val="3"/>
-  </w:num>
-  <w:num w:numId="5" w16cid:durableId="1148595036">
-    <w:abstractNumId w:val="2"/>
-  </w:num>
-  <w:num w:numId="6" w16cid:durableId="59253722">
-    <w:abstractNumId w:val="4"/>
-  </w:num>
-  <w:num w:numId="7" w16cid:durableId="1982728217">
-    <w:abstractNumId w:val="1"/>
-  </w:num>
-  <w:num w:numId="8" w16cid:durableId="348020379">
-    <w:abstractNumId w:val="6"/>
+  <w:num w:numId="10" w16cid:durableId="819617584">
+    <w:abstractNumId w:val="9"/>
   </w:num>
 </w:numbering>
 </file>

</xml_diff>

<commit_message>
feat: Add house prices data cleaning - Issue: Excessive data loss due to PoolQC and MiscFeature
</commit_message>
<xml_diff>
--- a/sqa-documents/change-requests/CR-001_Titanic_Cabin_Feature_Removal.docx
+++ b/sqa-documents/change-requests/CR-001_Titanic_Cabin_Feature_Removal.docx
@@ -60,7 +60,7 @@
                 <w:sz w:val="22"/>
                 <w:szCs w:val="18"/>
               </w:rPr>
-              <w:t>2</w:t>
+              <w:t>1</w:t>
             </w:r>
             <w:r>
               <w:tab/>
@@ -86,20 +86,11 @@
               <w:pStyle w:val="tables"/>
             </w:pPr>
             <w:r>
-              <w:lastRenderedPageBreak/>
-              <w:t>Originator</w:t>
-            </w:r>
-            <w:proofErr w:type="gramStart"/>
-            <w:r>
-              <w:t xml:space="preserve">: </w:t>
-            </w:r>
-            <w:r>
-              <w:tab/>
-              <w:t>Name</w:t>
-            </w:r>
-            <w:proofErr w:type="gramEnd"/>
-            <w:r>
-              <w:t>:</w:t>
+              <w:t xml:space="preserve">Originator: </w:t>
+            </w:r>
+            <w:r>
+              <w:tab/>
+              <w:t>Name:</w:t>
             </w:r>
             <w:r>
               <w:t xml:space="preserve"> Ahmad Abu Ghazaleh</w:t>
@@ -163,218 +154,7 @@
               <w:pStyle w:val="tables"/>
             </w:pPr>
             <w:r>
-              <w:t xml:space="preserve">Optimize Random Forest hyperparameters in the Titanic Survival Prediction model training phase (Cell 15 of </w:t>
-            </w:r>
-            <w:proofErr w:type="spellStart"/>
-            <w:r>
-              <w:t>titanic_survival_</w:t>
-            </w:r>
-            <w:proofErr w:type="gramStart"/>
-            <w:r>
-              <w:t>prediction.ipynb</w:t>
-            </w:r>
-            <w:proofErr w:type="spellEnd"/>
-            <w:proofErr w:type="gramEnd"/>
-            <w:r>
-              <w:t>).</w:t>
-            </w:r>
-          </w:p>
-          <w:p>
-            <w:pPr>
-              <w:pStyle w:val="tables"/>
-            </w:pPr>
-            <w:r>
-              <w:rPr>
-                <w:b/>
-                <w:bCs/>
-              </w:rPr>
-              <w:t>Current Implementation:</w:t>
-            </w:r>
-          </w:p>
-          <w:p>
-            <w:pPr>
-              <w:pStyle w:val="tables"/>
-            </w:pPr>
-            <w:r>
-              <w:t>python</w:t>
-            </w:r>
-          </w:p>
-          <w:p>
-            <w:pPr>
-              <w:pStyle w:val="tables"/>
-            </w:pPr>
-            <w:proofErr w:type="spellStart"/>
-            <w:r>
-              <w:t>model_rf</w:t>
-            </w:r>
-            <w:proofErr w:type="spellEnd"/>
-            <w:r>
-              <w:t xml:space="preserve"> = </w:t>
-            </w:r>
-            <w:proofErr w:type="spellStart"/>
-            <w:proofErr w:type="gramStart"/>
-            <w:r>
-              <w:t>RandomForestClassifier</w:t>
-            </w:r>
-            <w:proofErr w:type="spellEnd"/>
-            <w:r>
-              <w:t>(</w:t>
-            </w:r>
-            <w:proofErr w:type="spellStart"/>
-            <w:proofErr w:type="gramEnd"/>
-            <w:r>
-              <w:t>max_depth</w:t>
-            </w:r>
-            <w:proofErr w:type="spellEnd"/>
-            <w:r>
-              <w:t xml:space="preserve">=2, </w:t>
-            </w:r>
-            <w:proofErr w:type="spellStart"/>
-            <w:r>
-              <w:t>random_state</w:t>
-            </w:r>
-            <w:proofErr w:type="spellEnd"/>
-            <w:r>
-              <w:t>=42)</w:t>
-            </w:r>
-          </w:p>
-          <w:p>
-            <w:pPr>
-              <w:pStyle w:val="tables"/>
-            </w:pPr>
-            <w:r>
-              <w:rPr>
-                <w:b/>
-                <w:bCs/>
-              </w:rPr>
-              <w:t>Proposed Implementation:</w:t>
-            </w:r>
-          </w:p>
-          <w:p>
-            <w:pPr>
-              <w:pStyle w:val="tables"/>
-            </w:pPr>
-            <w:r>
-              <w:t>python</w:t>
-            </w:r>
-          </w:p>
-          <w:p>
-            <w:pPr>
-              <w:pStyle w:val="tables"/>
-            </w:pPr>
-            <w:proofErr w:type="spellStart"/>
-            <w:r>
-              <w:t>model_rf</w:t>
-            </w:r>
-            <w:proofErr w:type="spellEnd"/>
-            <w:r>
-              <w:t xml:space="preserve"> = </w:t>
-            </w:r>
-            <w:proofErr w:type="spellStart"/>
-            <w:proofErr w:type="gramStart"/>
-            <w:r>
-              <w:t>RandomForestClassifier</w:t>
-            </w:r>
-            <w:proofErr w:type="spellEnd"/>
-            <w:r>
-              <w:t>(</w:t>
-            </w:r>
-            <w:proofErr w:type="gramEnd"/>
-          </w:p>
-          <w:p>
-            <w:pPr>
-              <w:pStyle w:val="tables"/>
-            </w:pPr>
-            <w:r>
-              <w:t xml:space="preserve">    </w:t>
-            </w:r>
-            <w:proofErr w:type="spellStart"/>
-            <w:r>
-              <w:t>n_estimators</w:t>
-            </w:r>
-            <w:proofErr w:type="spellEnd"/>
-            <w:r>
-              <w:t>=100,</w:t>
-            </w:r>
-          </w:p>
-          <w:p>
-            <w:pPr>
-              <w:pStyle w:val="tables"/>
-            </w:pPr>
-            <w:r>
-              <w:t xml:space="preserve">    </w:t>
-            </w:r>
-            <w:proofErr w:type="spellStart"/>
-            <w:r>
-              <w:t>max_depth</w:t>
-            </w:r>
-            <w:proofErr w:type="spellEnd"/>
-            <w:r>
-              <w:t>=10,</w:t>
-            </w:r>
-          </w:p>
-          <w:p>
-            <w:pPr>
-              <w:pStyle w:val="tables"/>
-            </w:pPr>
-            <w:r>
-              <w:t xml:space="preserve">    </w:t>
-            </w:r>
-            <w:proofErr w:type="spellStart"/>
-            <w:r>
-              <w:t>min_samples_split</w:t>
-            </w:r>
-            <w:proofErr w:type="spellEnd"/>
-            <w:r>
-              <w:t>=5,</w:t>
-            </w:r>
-          </w:p>
-          <w:p>
-            <w:pPr>
-              <w:pStyle w:val="tables"/>
-            </w:pPr>
-            <w:r>
-              <w:t xml:space="preserve">    </w:t>
-            </w:r>
-            <w:proofErr w:type="spellStart"/>
-            <w:r>
-              <w:t>min_samples_leaf</w:t>
-            </w:r>
-            <w:proofErr w:type="spellEnd"/>
-            <w:r>
-              <w:t>=2,</w:t>
-            </w:r>
-          </w:p>
-          <w:p>
-            <w:pPr>
-              <w:pStyle w:val="tables"/>
-            </w:pPr>
-            <w:r>
-              <w:t xml:space="preserve">    </w:t>
-            </w:r>
-            <w:proofErr w:type="spellStart"/>
-            <w:r>
-              <w:t>random_state</w:t>
-            </w:r>
-            <w:proofErr w:type="spellEnd"/>
-            <w:r>
-              <w:t>=42</w:t>
-            </w:r>
-          </w:p>
-          <w:p>
-            <w:pPr>
-              <w:pStyle w:val="tables"/>
-            </w:pPr>
-            <w:r>
-              <w:t>)</w:t>
-            </w:r>
-          </w:p>
-          <w:p>
-            <w:pPr>
-              <w:pStyle w:val="tables"/>
-            </w:pPr>
-            <w:r>
-              <w:t>Additionally, add K-Fold Cross-Validation (k=5) as specified in the SQA Plan to validate model performance and prevent overfitting.</w:t>
+              <w:t>Remove the 'Cabin' feature from the selected features list in the Titanic Survival Prediction data cleaning phase (Cell 9 of titanic_survival_prediction.ipynb). Replace current feature list with: ['Pclass', 'Sex', 'Age', 'SibSp', 'Parch', 'Fare', 'Embarked'].</w:t>
             </w:r>
           </w:p>
           <w:p>
@@ -395,7 +175,7 @@
               <w:pStyle w:val="tables"/>
             </w:pPr>
             <w:r>
-              <w:t>The current Random Forest model achieves 78.21% accuracy but has critically low recall (47.83%), meaning it fails to identify 52% of actual survivors. This represents a model quality defect.</w:t>
+              <w:t>The 'Cabin' feature contains 687 missing values (77% of the dataset). Including this feature and applying dropna() reduces the dataset from 891 rows to approximately 200 rows, which violates the SQA Plan requirement for minimal data loss. This excessive reduction in training data will negatively impact model performance and generalization capability.</w:t>
             </w:r>
           </w:p>
           <w:p>
@@ -407,7 +187,7 @@
                 <w:b/>
                 <w:bCs/>
               </w:rPr>
-              <w:t>Performance Gap Analysis:</w:t>
+              <w:t>Evidence:</w:t>
             </w:r>
           </w:p>
           <w:p>
@@ -415,11 +195,11 @@
               <w:pStyle w:val="tables"/>
               <w:numPr>
                 <w:ilvl w:val="0"/>
-                <w:numId w:val="9"/>
+                <w:numId w:val="11"/>
               </w:numPr>
             </w:pPr>
             <w:r>
-              <w:t>Current Recall: 47.83%</w:t>
+              <w:t>Original dataset: 891 rows</w:t>
             </w:r>
           </w:p>
           <w:p>
@@ -427,11 +207,11 @@
               <w:pStyle w:val="tables"/>
               <w:numPr>
                 <w:ilvl w:val="0"/>
-                <w:numId w:val="9"/>
+                <w:numId w:val="11"/>
               </w:numPr>
             </w:pPr>
             <w:r>
-              <w:t>Target Recall: ≥ 60%</w:t>
+              <w:t>After cleaning with 'Cabin': ~200 rows</w:t>
             </w:r>
           </w:p>
           <w:p>
@@ -439,11 +219,11 @@
               <w:pStyle w:val="tables"/>
               <w:numPr>
                 <w:ilvl w:val="0"/>
-                <w:numId w:val="9"/>
+                <w:numId w:val="11"/>
               </w:numPr>
             </w:pPr>
             <w:r>
-              <w:t>Current F1-Score: 62.86%</w:t>
+              <w:t>Data loss: 77%</w:t>
             </w:r>
           </w:p>
           <w:p>
@@ -451,49 +231,11 @@
               <w:pStyle w:val="tables"/>
               <w:numPr>
                 <w:ilvl w:val="0"/>
-                <w:numId w:val="9"/>
+                <w:numId w:val="11"/>
               </w:numPr>
             </w:pPr>
             <w:r>
-              <w:t>Target F1-Score: ≥ 70%</w:t>
-            </w:r>
-          </w:p>
-          <w:p>
-            <w:pPr>
-              <w:pStyle w:val="tables"/>
-            </w:pPr>
-            <w:r>
-              <w:rPr>
-                <w:b/>
-                <w:bCs/>
-              </w:rPr>
-              <w:t>Root Cause:</w:t>
-            </w:r>
-            <w:r>
-              <w:t xml:space="preserve"> The </w:t>
-            </w:r>
-            <w:proofErr w:type="spellStart"/>
-            <w:r>
-              <w:t>max_depth</w:t>
-            </w:r>
-            <w:proofErr w:type="spellEnd"/>
-            <w:r>
-              <w:t>=2 parameter creates an overly shallow decision tree that severely underfits the training data, resulting in poor generalization and imbalanced predictions (high precision but very low recall).</w:t>
-            </w:r>
-          </w:p>
-          <w:p>
-            <w:pPr>
-              <w:pStyle w:val="tables"/>
-            </w:pPr>
-            <w:r>
-              <w:rPr>
-                <w:b/>
-                <w:bCs/>
-              </w:rPr>
-              <w:t>SQA Alignment:</w:t>
-            </w:r>
-            <w:r>
-              <w:t xml:space="preserve"> According to SQA Plan Section 2: "We will utilize Cross-Validation (K-Fold) to prevent model overfitting" and "Classification Metrics should be evaluated using Accuracy, Precision, Recall, and F1-Score." Current implementation lacks cross-validation and exhibits poor recall performance.</w:t>
+              <w:t>SQA Plan states: Model accuracy &lt; 70% is considered a defect</w:t>
             </w:r>
           </w:p>
           <w:p>
@@ -512,121 +254,42 @@
           <w:p>
             <w:pPr>
               <w:pStyle w:val="tables"/>
+            </w:pPr>
+            <w:r>
               <w:rPr>
                 <w:b/>
                 <w:bCs/>
               </w:rPr>
-            </w:pPr>
+              <w:t>Technical Impact:</w:t>
+            </w:r>
+            <w:r>
+              <w:t xml:space="preserve"> High - Current implementation causes severe data loss</w:t>
+            </w:r>
+            <w:r>
+              <w:br/>
+            </w:r>
             <w:r>
               <w:rPr>
                 <w:b/>
                 <w:bCs/>
               </w:rPr>
-              <w:t>Technical Impact: Medium - Improves model performance metrics</w:t>
+              <w:t>Risk Level:</w:t>
+            </w:r>
+            <w:r>
+              <w:t xml:space="preserve"> Medium - Affects model training quality but fix is straightforward</w:t>
+            </w:r>
+            <w:r>
+              <w:br/>
             </w:r>
             <w:r>
               <w:rPr>
                 <w:b/>
                 <w:bCs/>
               </w:rPr>
-              <w:br/>
-              <w:t>Risk Level: Low - Hyperparameter tuning is standard practice; well-documented in scikit-learn</w:t>
-            </w:r>
-            <w:r>
-              <w:rPr>
-                <w:b/>
-                <w:bCs/>
-              </w:rPr>
-              <w:br/>
-              <w:t>Estimated Effort: 2 hours (implementation, testing, and validation)</w:t>
-            </w:r>
-            <w:r>
-              <w:rPr>
-                <w:b/>
-                <w:bCs/>
-              </w:rPr>
-              <w:br/>
-              <w:t>Benefits:</w:t>
-            </w:r>
-          </w:p>
-          <w:p>
-            <w:pPr>
-              <w:pStyle w:val="tables"/>
-              <w:numPr>
-                <w:ilvl w:val="0"/>
-                <w:numId w:val="10"/>
-              </w:numPr>
-              <w:rPr>
-                <w:b/>
-                <w:bCs/>
-              </w:rPr>
-            </w:pPr>
-            <w:r>
-              <w:rPr>
-                <w:b/>
-                <w:bCs/>
-              </w:rPr>
-              <w:t>Expected recall improvement: 47% → 65-75%</w:t>
-            </w:r>
-          </w:p>
-          <w:p>
-            <w:pPr>
-              <w:pStyle w:val="tables"/>
-              <w:numPr>
-                <w:ilvl w:val="0"/>
-                <w:numId w:val="10"/>
-              </w:numPr>
-              <w:rPr>
-                <w:b/>
-                <w:bCs/>
-              </w:rPr>
-            </w:pPr>
-            <w:r>
-              <w:rPr>
-                <w:b/>
-                <w:bCs/>
-              </w:rPr>
-              <w:t>Better F1-Score balance</w:t>
-            </w:r>
-          </w:p>
-          <w:p>
-            <w:pPr>
-              <w:pStyle w:val="tables"/>
-              <w:numPr>
-                <w:ilvl w:val="0"/>
-                <w:numId w:val="10"/>
-              </w:numPr>
-              <w:rPr>
-                <w:b/>
-                <w:bCs/>
-              </w:rPr>
-            </w:pPr>
-            <w:r>
-              <w:rPr>
-                <w:b/>
-                <w:bCs/>
-              </w:rPr>
-              <w:t>Compliance with SQA Plan (adds cross-validation)</w:t>
-            </w:r>
-          </w:p>
-          <w:p>
-            <w:pPr>
-              <w:pStyle w:val="tables"/>
-              <w:numPr>
-                <w:ilvl w:val="0"/>
-                <w:numId w:val="10"/>
-              </w:numPr>
-              <w:rPr>
-                <w:b/>
-                <w:bCs/>
-              </w:rPr>
-            </w:pPr>
-            <w:r>
-              <w:rPr>
-                <w:b/>
-                <w:bCs/>
-              </w:rPr>
-              <w:t>More robust model evaluation</w:t>
+              <w:t>Estimated Effort:</w:t>
+            </w:r>
+            <w:r>
+              <w:t xml:space="preserve"> 0.5 hours (simple code modification)</w:t>
             </w:r>
           </w:p>
           <w:p>
@@ -638,11 +301,6 @@
             <w:pPr>
               <w:pStyle w:val="tables"/>
             </w:pPr>
-          </w:p>
-          <w:p>
-            <w:pPr>
-              <w:pStyle w:val="tables"/>
-            </w:pPr>
             <w:r>
               <w:t>Urgency:</w:t>
             </w:r>
@@ -650,15 +308,15 @@
               <w:tab/>
             </w:r>
             <w:r>
+              <w:rPr>
+                <w:highlight w:val="yellow"/>
+              </w:rPr>
               <w:t>High</w:t>
             </w:r>
             <w:r>
               <w:tab/>
             </w:r>
             <w:r>
-              <w:rPr>
-                <w:highlight w:val="yellow"/>
-              </w:rPr>
               <w:t>Medium</w:t>
             </w:r>
             <w:r>
@@ -705,7 +363,6 @@
               <w:rPr>
                 <w:b w:val="0"/>
               </w:rPr>
-              <w:lastRenderedPageBreak/>
               <w:t>Impact Assessments</w:t>
             </w:r>
           </w:p>
@@ -747,7 +404,7 @@
               <w:rPr>
                 <w:b w:val="0"/>
               </w:rPr>
-              <w:t>2</w:t>
+              <w:t>1</w:t>
             </w:r>
             <w:r>
               <w:rPr>
@@ -969,13 +626,7 @@
                 <w:b w:val="0"/>
                 <w:bCs/>
               </w:rPr>
-              <w:t>Description:</w:t>
-            </w:r>
-            <w:r>
-              <w:rPr>
-                <w:b w:val="0"/>
-              </w:rPr>
-              <w:t xml:space="preserve"> Approved. Change aligns with SQA Plan requirements for cross-validation and comprehensive metric evaluation. The optimization will improve model quality and ensure proper performance assessment. Low risk with clear benefits.</w:t>
+              <w:t>Description: Approved. Change is necessary to meet SQA data integrity requirements. The 'Cabin' feature should be removed from the selected features list. Alternative imputation strategies may be considered in future iterations if needed.</w:t>
             </w:r>
           </w:p>
           <w:p>
@@ -1045,7 +696,7 @@
     </w:p>
     <w:sectPr>
       <w:pgSz w:w="12240" w:h="15840"/>
-      <w:pgMar w:top="1276" w:right="1440" w:bottom="284" w:left="1440" w:header="720" w:footer="720" w:gutter="0"/>
+      <w:pgMar w:top="709" w:right="1440" w:bottom="284" w:left="1440" w:header="720" w:footer="720" w:gutter="0"/>
       <w:cols w:space="720"/>
       <w:docGrid w:linePitch="360"/>
     </w:sectPr>
@@ -1094,6 +745,155 @@
 <file path=word/numbering.xml><?xml version="1.0" encoding="utf-8"?>
 <w:numbering xmlns:wpc="http://schemas.microsoft.com/office/word/2010/wordprocessingCanvas" xmlns:cx="http://schemas.microsoft.com/office/drawing/2014/chartex" xmlns:cx1="http://schemas.microsoft.com/office/drawing/2015/9/8/chartex" xmlns:cx2="http://schemas.microsoft.com/office/drawing/2015/10/21/chartex" xmlns:cx3="http://schemas.microsoft.com/office/drawing/2016/5/9/chartex" xmlns:cx4="http://schemas.microsoft.com/office/drawing/2016/5/10/chartex" xmlns:cx5="http://schemas.microsoft.com/office/drawing/2016/5/11/chartex" xmlns:cx6="http://schemas.microsoft.com/office/drawing/2016/5/12/chartex" xmlns:cx7="http://schemas.microsoft.com/office/drawing/2016/5/13/chartex" xmlns:cx8="http://schemas.microsoft.com/office/drawing/2016/5/14/chartex" xmlns:mc="http://schemas.openxmlformats.org/markup-compatibility/2006" xmlns:aink="http://schemas.microsoft.com/office/drawing/2016/ink" xmlns:am3d="http://schemas.microsoft.com/office/drawing/2017/model3d" xmlns:o="urn:schemas-microsoft-com:office:office" xmlns:oel="http://schemas.microsoft.com/office/2019/extlst" xmlns:r="http://schemas.openxmlformats.org/officeDocument/2006/relationships" xmlns:m="http://schemas.openxmlformats.org/officeDocument/2006/math" xmlns:v="urn:schemas-microsoft-com:vml" xmlns:wp14="http://schemas.microsoft.com/office/word/2010/wordprocessingDrawing" xmlns:wp="http://schemas.openxmlformats.org/drawingml/2006/wordprocessingDrawing" xmlns:w10="urn:schemas-microsoft-com:office:word" xmlns:w="http://schemas.openxmlformats.org/wordprocessingml/2006/main" xmlns:w14="http://schemas.microsoft.com/office/word/2010/wordml" xmlns:w15="http://schemas.microsoft.com/office/word/2012/wordml" xmlns:w16cex="http://schemas.microsoft.com/office/word/2018/wordml/cex" xmlns:w16cid="http://schemas.microsoft.com/office/word/2016/wordml/cid" xmlns:w16="http://schemas.microsoft.com/office/word/2018/wordml" xmlns:w16du="http://schemas.microsoft.com/office/word/2023/wordml/word16du" xmlns:w16sdtdh="http://schemas.microsoft.com/office/word/2020/wordml/sdtdatahash" xmlns:w16sdtfl="http://schemas.microsoft.com/office/word/2024/wordml/sdtformatlock" xmlns:w16se="http://schemas.microsoft.com/office/word/2015/wordml/symex" xmlns:wpg="http://schemas.microsoft.com/office/word/2010/wordprocessingGroup" xmlns:wpi="http://schemas.microsoft.com/office/word/2010/wordprocessingInk" xmlns:wne="http://schemas.microsoft.com/office/word/2006/wordml" xmlns:wps="http://schemas.microsoft.com/office/word/2010/wordprocessingShape" mc:Ignorable="w14 w15 w16se w16cid w16 w16cex w16sdtdh w16sdtfl w16du wp14">
   <w:abstractNum w:abstractNumId="0" w15:restartNumberingAfterBreak="0">
+    <w:nsid w:val="035D43D5"/>
+    <w:multiLevelType w:val="multilevel"/>
+    <w:tmpl w:val="0EDC9194"/>
+    <w:lvl w:ilvl="0">
+      <w:start w:val="1"/>
+      <w:numFmt w:val="bullet"/>
+      <w:lvlText w:val=""/>
+      <w:lvlJc w:val="left"/>
+      <w:pPr>
+        <w:tabs>
+          <w:tab w:val="num" w:pos="720"/>
+        </w:tabs>
+        <w:ind w:left="720" w:hanging="360"/>
+      </w:pPr>
+      <w:rPr>
+        <w:rFonts w:ascii="Symbol" w:hAnsi="Symbol" w:hint="default"/>
+        <w:sz w:val="20"/>
+      </w:rPr>
+    </w:lvl>
+    <w:lvl w:ilvl="1" w:tentative="1">
+      <w:start w:val="1"/>
+      <w:numFmt w:val="bullet"/>
+      <w:lvlText w:val="o"/>
+      <w:lvlJc w:val="left"/>
+      <w:pPr>
+        <w:tabs>
+          <w:tab w:val="num" w:pos="1440"/>
+        </w:tabs>
+        <w:ind w:left="1440" w:hanging="360"/>
+      </w:pPr>
+      <w:rPr>
+        <w:rFonts w:ascii="Courier New" w:hAnsi="Courier New" w:hint="default"/>
+        <w:sz w:val="20"/>
+      </w:rPr>
+    </w:lvl>
+    <w:lvl w:ilvl="2" w:tentative="1">
+      <w:start w:val="1"/>
+      <w:numFmt w:val="bullet"/>
+      <w:lvlText w:val=""/>
+      <w:lvlJc w:val="left"/>
+      <w:pPr>
+        <w:tabs>
+          <w:tab w:val="num" w:pos="2160"/>
+        </w:tabs>
+        <w:ind w:left="2160" w:hanging="360"/>
+      </w:pPr>
+      <w:rPr>
+        <w:rFonts w:ascii="Wingdings" w:hAnsi="Wingdings" w:hint="default"/>
+        <w:sz w:val="20"/>
+      </w:rPr>
+    </w:lvl>
+    <w:lvl w:ilvl="3" w:tentative="1">
+      <w:start w:val="1"/>
+      <w:numFmt w:val="bullet"/>
+      <w:lvlText w:val=""/>
+      <w:lvlJc w:val="left"/>
+      <w:pPr>
+        <w:tabs>
+          <w:tab w:val="num" w:pos="2880"/>
+        </w:tabs>
+        <w:ind w:left="2880" w:hanging="360"/>
+      </w:pPr>
+      <w:rPr>
+        <w:rFonts w:ascii="Wingdings" w:hAnsi="Wingdings" w:hint="default"/>
+        <w:sz w:val="20"/>
+      </w:rPr>
+    </w:lvl>
+    <w:lvl w:ilvl="4" w:tentative="1">
+      <w:start w:val="1"/>
+      <w:numFmt w:val="bullet"/>
+      <w:lvlText w:val=""/>
+      <w:lvlJc w:val="left"/>
+      <w:pPr>
+        <w:tabs>
+          <w:tab w:val="num" w:pos="3600"/>
+        </w:tabs>
+        <w:ind w:left="3600" w:hanging="360"/>
+      </w:pPr>
+      <w:rPr>
+        <w:rFonts w:ascii="Wingdings" w:hAnsi="Wingdings" w:hint="default"/>
+        <w:sz w:val="20"/>
+      </w:rPr>
+    </w:lvl>
+    <w:lvl w:ilvl="5" w:tentative="1">
+      <w:start w:val="1"/>
+      <w:numFmt w:val="bullet"/>
+      <w:lvlText w:val=""/>
+      <w:lvlJc w:val="left"/>
+      <w:pPr>
+        <w:tabs>
+          <w:tab w:val="num" w:pos="4320"/>
+        </w:tabs>
+        <w:ind w:left="4320" w:hanging="360"/>
+      </w:pPr>
+      <w:rPr>
+        <w:rFonts w:ascii="Wingdings" w:hAnsi="Wingdings" w:hint="default"/>
+        <w:sz w:val="20"/>
+      </w:rPr>
+    </w:lvl>
+    <w:lvl w:ilvl="6" w:tentative="1">
+      <w:start w:val="1"/>
+      <w:numFmt w:val="bullet"/>
+      <w:lvlText w:val=""/>
+      <w:lvlJc w:val="left"/>
+      <w:pPr>
+        <w:tabs>
+          <w:tab w:val="num" w:pos="5040"/>
+        </w:tabs>
+        <w:ind w:left="5040" w:hanging="360"/>
+      </w:pPr>
+      <w:rPr>
+        <w:rFonts w:ascii="Wingdings" w:hAnsi="Wingdings" w:hint="default"/>
+        <w:sz w:val="20"/>
+      </w:rPr>
+    </w:lvl>
+    <w:lvl w:ilvl="7" w:tentative="1">
+      <w:start w:val="1"/>
+      <w:numFmt w:val="bullet"/>
+      <w:lvlText w:val=""/>
+      <w:lvlJc w:val="left"/>
+      <w:pPr>
+        <w:tabs>
+          <w:tab w:val="num" w:pos="5760"/>
+        </w:tabs>
+        <w:ind w:left="5760" w:hanging="360"/>
+      </w:pPr>
+      <w:rPr>
+        <w:rFonts w:ascii="Wingdings" w:hAnsi="Wingdings" w:hint="default"/>
+        <w:sz w:val="20"/>
+      </w:rPr>
+    </w:lvl>
+    <w:lvl w:ilvl="8" w:tentative="1">
+      <w:start w:val="1"/>
+      <w:numFmt w:val="bullet"/>
+      <w:lvlText w:val=""/>
+      <w:lvlJc w:val="left"/>
+      <w:pPr>
+        <w:tabs>
+          <w:tab w:val="num" w:pos="6480"/>
+        </w:tabs>
+        <w:ind w:left="6480" w:hanging="360"/>
+      </w:pPr>
+      <w:rPr>
+        <w:rFonts w:ascii="Wingdings" w:hAnsi="Wingdings" w:hint="default"/>
+        <w:sz w:val="20"/>
+      </w:rPr>
+    </w:lvl>
+  </w:abstractNum>
+  <w:abstractNum w:abstractNumId="1" w15:restartNumberingAfterBreak="0">
     <w:nsid w:val="03C60044"/>
     <w:multiLevelType w:val="multilevel"/>
     <w:tmpl w:val="B156A73C"/>
@@ -1242,7 +1042,7 @@
       </w:rPr>
     </w:lvl>
   </w:abstractNum>
-  <w:abstractNum w:abstractNumId="1" w15:restartNumberingAfterBreak="0">
+  <w:abstractNum w:abstractNumId="2" w15:restartNumberingAfterBreak="0">
     <w:nsid w:val="06993E73"/>
     <w:multiLevelType w:val="multilevel"/>
     <w:tmpl w:val="E1340B36"/>
@@ -1391,7 +1191,7 @@
       </w:rPr>
     </w:lvl>
   </w:abstractNum>
-  <w:abstractNum w:abstractNumId="2" w15:restartNumberingAfterBreak="0">
+  <w:abstractNum w:abstractNumId="3" w15:restartNumberingAfterBreak="0">
     <w:nsid w:val="13DC0257"/>
     <w:multiLevelType w:val="multilevel"/>
     <w:tmpl w:val="CC9C2A94"/>
@@ -1540,7 +1340,7 @@
       </w:rPr>
     </w:lvl>
   </w:abstractNum>
-  <w:abstractNum w:abstractNumId="3" w15:restartNumberingAfterBreak="0">
+  <w:abstractNum w:abstractNumId="4" w15:restartNumberingAfterBreak="0">
     <w:nsid w:val="1C854259"/>
     <w:multiLevelType w:val="multilevel"/>
     <w:tmpl w:val="16D2FE0A"/>
@@ -1689,7 +1489,7 @@
       </w:rPr>
     </w:lvl>
   </w:abstractNum>
-  <w:abstractNum w:abstractNumId="4" w15:restartNumberingAfterBreak="0">
+  <w:abstractNum w:abstractNumId="5" w15:restartNumberingAfterBreak="0">
     <w:nsid w:val="39A11513"/>
     <w:multiLevelType w:val="multilevel"/>
     <w:tmpl w:val="569AD49E"/>
@@ -1838,7 +1638,7 @@
       </w:rPr>
     </w:lvl>
   </w:abstractNum>
-  <w:abstractNum w:abstractNumId="5" w15:restartNumberingAfterBreak="0">
+  <w:abstractNum w:abstractNumId="6" w15:restartNumberingAfterBreak="0">
     <w:nsid w:val="54005960"/>
     <w:multiLevelType w:val="multilevel"/>
     <w:tmpl w:val="FCD06624"/>
@@ -1987,7 +1787,7 @@
       </w:rPr>
     </w:lvl>
   </w:abstractNum>
-  <w:abstractNum w:abstractNumId="6" w15:restartNumberingAfterBreak="0">
+  <w:abstractNum w:abstractNumId="7" w15:restartNumberingAfterBreak="0">
     <w:nsid w:val="5BB61FA8"/>
     <w:multiLevelType w:val="multilevel"/>
     <w:tmpl w:val="4FE0D1E4"/>
@@ -2136,7 +1936,7 @@
       </w:rPr>
     </w:lvl>
   </w:abstractNum>
-  <w:abstractNum w:abstractNumId="7" w15:restartNumberingAfterBreak="0">
+  <w:abstractNum w:abstractNumId="8" w15:restartNumberingAfterBreak="0">
     <w:nsid w:val="65B35F5A"/>
     <w:multiLevelType w:val="multilevel"/>
     <w:tmpl w:val="84CADCF4"/>
@@ -2285,7 +2085,7 @@
       </w:rPr>
     </w:lvl>
   </w:abstractNum>
-  <w:abstractNum w:abstractNumId="8" w15:restartNumberingAfterBreak="0">
+  <w:abstractNum w:abstractNumId="9" w15:restartNumberingAfterBreak="0">
     <w:nsid w:val="6DE962AA"/>
     <w:multiLevelType w:val="multilevel"/>
     <w:tmpl w:val="D374A09A"/>
@@ -2434,7 +2234,7 @@
       </w:rPr>
     </w:lvl>
   </w:abstractNum>
-  <w:abstractNum w:abstractNumId="9" w15:restartNumberingAfterBreak="0">
+  <w:abstractNum w:abstractNumId="10" w15:restartNumberingAfterBreak="0">
     <w:nsid w:val="6E295C78"/>
     <w:multiLevelType w:val="multilevel"/>
     <w:tmpl w:val="6E006E92"/>
@@ -2584,34 +2384,37 @@
     </w:lvl>
   </w:abstractNum>
   <w:num w:numId="1" w16cid:durableId="1357731823">
+    <w:abstractNumId w:val="7"/>
+  </w:num>
+  <w:num w:numId="2" w16cid:durableId="973365997">
+    <w:abstractNumId w:val="2"/>
+  </w:num>
+  <w:num w:numId="3" w16cid:durableId="1362781158">
+    <w:abstractNumId w:val="9"/>
+  </w:num>
+  <w:num w:numId="4" w16cid:durableId="580330819">
+    <w:abstractNumId w:val="5"/>
+  </w:num>
+  <w:num w:numId="5" w16cid:durableId="1148595036">
+    <w:abstractNumId w:val="4"/>
+  </w:num>
+  <w:num w:numId="6" w16cid:durableId="59253722">
     <w:abstractNumId w:val="6"/>
   </w:num>
-  <w:num w:numId="2" w16cid:durableId="973365997">
+  <w:num w:numId="7" w16cid:durableId="1982728217">
+    <w:abstractNumId w:val="3"/>
+  </w:num>
+  <w:num w:numId="8" w16cid:durableId="348020379">
+    <w:abstractNumId w:val="8"/>
+  </w:num>
+  <w:num w:numId="9" w16cid:durableId="373964904">
     <w:abstractNumId w:val="1"/>
   </w:num>
-  <w:num w:numId="3" w16cid:durableId="1362781158">
-    <w:abstractNumId w:val="8"/>
+  <w:num w:numId="10" w16cid:durableId="819617584">
+    <w:abstractNumId w:val="10"/>
   </w:num>
-  <w:num w:numId="4" w16cid:durableId="580330819">
-    <w:abstractNumId w:val="4"/>
-  </w:num>
-  <w:num w:numId="5" w16cid:durableId="1148595036">
-    <w:abstractNumId w:val="3"/>
-  </w:num>
-  <w:num w:numId="6" w16cid:durableId="59253722">
-    <w:abstractNumId w:val="5"/>
-  </w:num>
-  <w:num w:numId="7" w16cid:durableId="1982728217">
-    <w:abstractNumId w:val="2"/>
-  </w:num>
-  <w:num w:numId="8" w16cid:durableId="348020379">
-    <w:abstractNumId w:val="7"/>
-  </w:num>
-  <w:num w:numId="9" w16cid:durableId="373964904">
+  <w:num w:numId="11" w16cid:durableId="602613746">
     <w:abstractNumId w:val="0"/>
-  </w:num>
-  <w:num w:numId="10" w16cid:durableId="819617584">
-    <w:abstractNumId w:val="9"/>
   </w:num>
 </w:numbering>
 </file>

</xml_diff>

<commit_message>
fix: Remove PoolQC and MiscFeature, implement proper imputation (Resolves #3, CR-003)
</commit_message>
<xml_diff>
--- a/sqa-documents/change-requests/CR-001_Titanic_Cabin_Feature_Removal.docx
+++ b/sqa-documents/change-requests/CR-001_Titanic_Cabin_Feature_Removal.docx
@@ -27,8 +27,16 @@
           <w:p>
             <w:pPr>
               <w:pStyle w:val="TableTitle"/>
+              <w:rPr>
+                <w:sz w:val="21"/>
+                <w:szCs w:val="21"/>
+              </w:rPr>
             </w:pPr>
             <w:r>
+              <w:rPr>
+                <w:sz w:val="21"/>
+                <w:szCs w:val="21"/>
+              </w:rPr>
               <w:t>CHANGE REQUEST</w:t>
             </w:r>
           </w:p>
@@ -37,32 +45,44 @@
               <w:jc w:val="right"/>
               <w:rPr>
                 <w:b/>
+                <w:sz w:val="21"/>
+                <w:szCs w:val="21"/>
               </w:rPr>
             </w:pPr>
             <w:r>
               <w:rPr>
                 <w:b/>
+                <w:sz w:val="21"/>
+                <w:szCs w:val="21"/>
               </w:rPr>
               <w:tab/>
             </w:r>
             <w:r>
+              <w:rPr>
+                <w:sz w:val="21"/>
+                <w:szCs w:val="21"/>
+              </w:rPr>
               <w:t>Control Number</w:t>
             </w:r>
             <w:r>
               <w:rPr>
-                <w:sz w:val="22"/>
-                <w:szCs w:val="18"/>
+                <w:sz w:val="21"/>
+                <w:szCs w:val="21"/>
               </w:rPr>
               <w:t xml:space="preserve"> CR-00</w:t>
             </w:r>
             <w:r>
               <w:rPr>
-                <w:sz w:val="22"/>
-                <w:szCs w:val="18"/>
+                <w:sz w:val="21"/>
+                <w:szCs w:val="21"/>
               </w:rPr>
               <w:t>1</w:t>
             </w:r>
             <w:r>
+              <w:rPr>
+                <w:sz w:val="21"/>
+                <w:szCs w:val="21"/>
+              </w:rPr>
               <w:tab/>
             </w:r>
           </w:p>
@@ -84,108 +104,275 @@
           <w:p>
             <w:pPr>
               <w:pStyle w:val="tables"/>
+              <w:rPr>
+                <w:sz w:val="21"/>
+                <w:szCs w:val="21"/>
+              </w:rPr>
             </w:pPr>
             <w:r>
+              <w:rPr>
+                <w:sz w:val="21"/>
+                <w:szCs w:val="21"/>
+              </w:rPr>
               <w:t xml:space="preserve">Originator: </w:t>
             </w:r>
             <w:r>
+              <w:rPr>
+                <w:sz w:val="21"/>
+                <w:szCs w:val="21"/>
+              </w:rPr>
               <w:tab/>
               <w:t>Name:</w:t>
             </w:r>
             <w:r>
+              <w:rPr>
+                <w:sz w:val="21"/>
+                <w:szCs w:val="21"/>
+              </w:rPr>
               <w:t xml:space="preserve"> Ahmad Abu Ghazaleh</w:t>
             </w:r>
             <w:r>
+              <w:rPr>
+                <w:sz w:val="21"/>
+                <w:szCs w:val="21"/>
+              </w:rPr>
               <w:tab/>
             </w:r>
             <w:r>
+              <w:rPr>
+                <w:sz w:val="21"/>
+                <w:szCs w:val="21"/>
+              </w:rPr>
               <w:tab/>
             </w:r>
             <w:r>
+              <w:rPr>
+                <w:sz w:val="21"/>
+                <w:szCs w:val="21"/>
+              </w:rPr>
               <w:tab/>
             </w:r>
             <w:r>
+              <w:rPr>
+                <w:sz w:val="21"/>
+                <w:szCs w:val="21"/>
+              </w:rPr>
               <w:t xml:space="preserve">            </w:t>
             </w:r>
             <w:r>
+              <w:rPr>
+                <w:sz w:val="21"/>
+                <w:szCs w:val="21"/>
+              </w:rPr>
               <w:t>Phone:</w:t>
             </w:r>
           </w:p>
           <w:p>
             <w:pPr>
               <w:pStyle w:val="tables"/>
+              <w:rPr>
+                <w:sz w:val="21"/>
+                <w:szCs w:val="21"/>
+              </w:rPr>
             </w:pPr>
             <w:r>
+              <w:rPr>
+                <w:sz w:val="21"/>
+                <w:szCs w:val="21"/>
+              </w:rPr>
               <w:tab/>
             </w:r>
             <w:r>
+              <w:rPr>
+                <w:sz w:val="21"/>
+                <w:szCs w:val="21"/>
+              </w:rPr>
               <w:tab/>
               <w:t>Organization:</w:t>
             </w:r>
             <w:r>
-              <w:t xml:space="preserve"> </w:t>
-            </w:r>
-            <w:r>
-              <w:t>Software Engineering Department</w:t>
-            </w:r>
-            <w:r>
+              <w:rPr>
+                <w:sz w:val="21"/>
+                <w:szCs w:val="21"/>
+              </w:rPr>
+              <w:t xml:space="preserve"> Software Engineering Department</w:t>
+            </w:r>
+            <w:r>
+              <w:rPr>
+                <w:sz w:val="21"/>
+                <w:szCs w:val="21"/>
+              </w:rPr>
               <w:tab/>
               <w:t>Date:</w:t>
             </w:r>
             <w:r>
+              <w:rPr>
+                <w:sz w:val="21"/>
+                <w:szCs w:val="21"/>
+              </w:rPr>
               <w:t xml:space="preserve"> December 27, 2025</w:t>
             </w:r>
           </w:p>
           <w:p>
             <w:pPr>
               <w:pStyle w:val="tables"/>
+              <w:rPr>
+                <w:sz w:val="21"/>
+                <w:szCs w:val="21"/>
+              </w:rPr>
             </w:pPr>
           </w:p>
           <w:p>
             <w:pPr>
               <w:pStyle w:val="tables"/>
+              <w:rPr>
+                <w:sz w:val="21"/>
+                <w:szCs w:val="21"/>
+              </w:rPr>
             </w:pPr>
             <w:r>
+              <w:rPr>
+                <w:sz w:val="21"/>
+                <w:szCs w:val="21"/>
+              </w:rPr>
               <w:t>Description of Change:</w:t>
             </w:r>
           </w:p>
           <w:p>
             <w:pPr>
               <w:pStyle w:val="tables"/>
+              <w:rPr>
+                <w:sz w:val="21"/>
+                <w:szCs w:val="21"/>
+              </w:rPr>
             </w:pPr>
             <w:r>
-              <w:t>Remove the 'Cabin' feature from the selected features list in the Titanic Survival Prediction data cleaning phase (Cell 9 of titanic_survival_prediction.ipynb). Replace current feature list with: ['Pclass', 'Sex', 'Age', 'SibSp', 'Parch', 'Fare', 'Embarked'].</w:t>
+              <w:rPr>
+                <w:sz w:val="21"/>
+                <w:szCs w:val="21"/>
+              </w:rPr>
+              <w:t xml:space="preserve">Remove the 'Cabin' feature from the selected features list in the Titanic Survival Prediction data cleaning phase (Cell 9 of </w:t>
+            </w:r>
+            <w:proofErr w:type="spellStart"/>
+            <w:r>
+              <w:rPr>
+                <w:sz w:val="21"/>
+                <w:szCs w:val="21"/>
+              </w:rPr>
+              <w:t>titanic_survival_prediction.ipynb</w:t>
+            </w:r>
+            <w:proofErr w:type="spellEnd"/>
+            <w:r>
+              <w:rPr>
+                <w:sz w:val="21"/>
+                <w:szCs w:val="21"/>
+              </w:rPr>
+              <w:t>). Replace current feature list with: ['</w:t>
+            </w:r>
+            <w:proofErr w:type="spellStart"/>
+            <w:r>
+              <w:rPr>
+                <w:sz w:val="21"/>
+                <w:szCs w:val="21"/>
+              </w:rPr>
+              <w:t>Pclass</w:t>
+            </w:r>
+            <w:proofErr w:type="spellEnd"/>
+            <w:r>
+              <w:rPr>
+                <w:sz w:val="21"/>
+                <w:szCs w:val="21"/>
+              </w:rPr>
+              <w:t>', 'Sex', 'Age', '</w:t>
+            </w:r>
+            <w:proofErr w:type="spellStart"/>
+            <w:r>
+              <w:rPr>
+                <w:sz w:val="21"/>
+                <w:szCs w:val="21"/>
+              </w:rPr>
+              <w:t>SibSp</w:t>
+            </w:r>
+            <w:proofErr w:type="spellEnd"/>
+            <w:r>
+              <w:rPr>
+                <w:sz w:val="21"/>
+                <w:szCs w:val="21"/>
+              </w:rPr>
+              <w:t>', 'Parch', 'Fare', 'Embarked'].</w:t>
             </w:r>
           </w:p>
           <w:p>
             <w:pPr>
               <w:pStyle w:val="tables"/>
+              <w:rPr>
+                <w:sz w:val="21"/>
+                <w:szCs w:val="21"/>
+              </w:rPr>
             </w:pPr>
           </w:p>
           <w:p>
             <w:pPr>
               <w:pStyle w:val="tables"/>
+              <w:rPr>
+                <w:sz w:val="21"/>
+                <w:szCs w:val="21"/>
+              </w:rPr>
             </w:pPr>
             <w:r>
+              <w:rPr>
+                <w:sz w:val="21"/>
+                <w:szCs w:val="21"/>
+              </w:rPr>
               <w:t>Change Justification:</w:t>
             </w:r>
           </w:p>
           <w:p>
             <w:pPr>
               <w:pStyle w:val="tables"/>
+              <w:rPr>
+                <w:sz w:val="21"/>
+                <w:szCs w:val="21"/>
+              </w:rPr>
             </w:pPr>
             <w:r>
-              <w:t>The 'Cabin' feature contains 687 missing values (77% of the dataset). Including this feature and applying dropna() reduces the dataset from 891 rows to approximately 200 rows, which violates the SQA Plan requirement for minimal data loss. This excessive reduction in training data will negatively impact model performance and generalization capability.</w:t>
+              <w:rPr>
+                <w:sz w:val="21"/>
+                <w:szCs w:val="21"/>
+              </w:rPr>
+              <w:t xml:space="preserve">The 'Cabin' feature contains 687 missing values (77% of the dataset). Including this feature and applying </w:t>
+            </w:r>
+            <w:proofErr w:type="spellStart"/>
+            <w:r>
+              <w:rPr>
+                <w:sz w:val="21"/>
+                <w:szCs w:val="21"/>
+              </w:rPr>
+              <w:t>dropna</w:t>
+            </w:r>
+            <w:proofErr w:type="spellEnd"/>
+            <w:r>
+              <w:rPr>
+                <w:sz w:val="21"/>
+                <w:szCs w:val="21"/>
+              </w:rPr>
+              <w:t>() reduces the dataset from 891 rows to approximately 200 rows, which violates the SQA Plan requirement for minimal data loss. This excessive reduction in training data will negatively impact model performance and generalization capability.</w:t>
             </w:r>
           </w:p>
           <w:p>
             <w:pPr>
               <w:pStyle w:val="tables"/>
+              <w:rPr>
+                <w:sz w:val="21"/>
+                <w:szCs w:val="21"/>
+              </w:rPr>
             </w:pPr>
             <w:r>
               <w:rPr>
                 <w:b/>
                 <w:bCs/>
+                <w:sz w:val="21"/>
+                <w:szCs w:val="21"/>
               </w:rPr>
               <w:t>Evidence:</w:t>
             </w:r>
@@ -197,8 +384,16 @@
                 <w:ilvl w:val="0"/>
                 <w:numId w:val="11"/>
               </w:numPr>
+              <w:rPr>
+                <w:sz w:val="21"/>
+                <w:szCs w:val="21"/>
+              </w:rPr>
             </w:pPr>
             <w:r>
+              <w:rPr>
+                <w:sz w:val="21"/>
+                <w:szCs w:val="21"/>
+              </w:rPr>
               <w:t>Original dataset: 891 rows</w:t>
             </w:r>
           </w:p>
@@ -209,8 +404,16 @@
                 <w:ilvl w:val="0"/>
                 <w:numId w:val="11"/>
               </w:numPr>
+              <w:rPr>
+                <w:sz w:val="21"/>
+                <w:szCs w:val="21"/>
+              </w:rPr>
             </w:pPr>
             <w:r>
+              <w:rPr>
+                <w:sz w:val="21"/>
+                <w:szCs w:val="21"/>
+              </w:rPr>
               <w:t>After cleaning with 'Cabin': ~200 rows</w:t>
             </w:r>
           </w:p>
@@ -221,8 +424,16 @@
                 <w:ilvl w:val="0"/>
                 <w:numId w:val="11"/>
               </w:numPr>
+              <w:rPr>
+                <w:sz w:val="21"/>
+                <w:szCs w:val="21"/>
+              </w:rPr>
             </w:pPr>
             <w:r>
+              <w:rPr>
+                <w:sz w:val="21"/>
+                <w:szCs w:val="21"/>
+              </w:rPr>
               <w:t>Data loss: 77%</w:t>
             </w:r>
           </w:p>
@@ -233,114 +444,209 @@
                 <w:ilvl w:val="0"/>
                 <w:numId w:val="11"/>
               </w:numPr>
+              <w:rPr>
+                <w:sz w:val="21"/>
+                <w:szCs w:val="21"/>
+              </w:rPr>
             </w:pPr>
             <w:r>
+              <w:rPr>
+                <w:sz w:val="21"/>
+                <w:szCs w:val="21"/>
+              </w:rPr>
               <w:t>SQA Plan states: Model accuracy &lt; 70% is considered a defect</w:t>
             </w:r>
           </w:p>
           <w:p>
             <w:pPr>
               <w:pStyle w:val="tables"/>
+              <w:rPr>
+                <w:sz w:val="21"/>
+                <w:szCs w:val="21"/>
+              </w:rPr>
             </w:pPr>
           </w:p>
           <w:p>
             <w:pPr>
               <w:pStyle w:val="tables"/>
+              <w:rPr>
+                <w:sz w:val="21"/>
+                <w:szCs w:val="21"/>
+              </w:rPr>
             </w:pPr>
             <w:r>
+              <w:rPr>
+                <w:sz w:val="21"/>
+                <w:szCs w:val="21"/>
+              </w:rPr>
               <w:t>Preliminary Assessment:</w:t>
             </w:r>
           </w:p>
           <w:p>
             <w:pPr>
               <w:pStyle w:val="tables"/>
+              <w:rPr>
+                <w:sz w:val="21"/>
+                <w:szCs w:val="21"/>
+              </w:rPr>
             </w:pPr>
             <w:r>
               <w:rPr>
                 <w:b/>
                 <w:bCs/>
+                <w:sz w:val="21"/>
+                <w:szCs w:val="21"/>
               </w:rPr>
               <w:t>Technical Impact:</w:t>
             </w:r>
             <w:r>
+              <w:rPr>
+                <w:sz w:val="21"/>
+                <w:szCs w:val="21"/>
+              </w:rPr>
               <w:t xml:space="preserve"> High - Current implementation causes severe data loss</w:t>
             </w:r>
             <w:r>
+              <w:rPr>
+                <w:sz w:val="21"/>
+                <w:szCs w:val="21"/>
+              </w:rPr>
               <w:br/>
             </w:r>
             <w:r>
               <w:rPr>
                 <w:b/>
                 <w:bCs/>
+                <w:sz w:val="21"/>
+                <w:szCs w:val="21"/>
               </w:rPr>
               <w:t>Risk Level:</w:t>
             </w:r>
             <w:r>
+              <w:rPr>
+                <w:sz w:val="21"/>
+                <w:szCs w:val="21"/>
+              </w:rPr>
               <w:t xml:space="preserve"> Medium - Affects model training quality but fix is straightforward</w:t>
             </w:r>
             <w:r>
+              <w:rPr>
+                <w:sz w:val="21"/>
+                <w:szCs w:val="21"/>
+              </w:rPr>
               <w:br/>
             </w:r>
             <w:r>
               <w:rPr>
                 <w:b/>
                 <w:bCs/>
+                <w:sz w:val="21"/>
+                <w:szCs w:val="21"/>
               </w:rPr>
               <w:t>Estimated Effort:</w:t>
             </w:r>
             <w:r>
+              <w:rPr>
+                <w:sz w:val="21"/>
+                <w:szCs w:val="21"/>
+              </w:rPr>
               <w:t xml:space="preserve"> 0.5 hours (simple code modification)</w:t>
             </w:r>
           </w:p>
           <w:p>
             <w:pPr>
               <w:pStyle w:val="tables"/>
+              <w:rPr>
+                <w:sz w:val="21"/>
+                <w:szCs w:val="21"/>
+              </w:rPr>
             </w:pPr>
           </w:p>
           <w:p>
             <w:pPr>
               <w:pStyle w:val="tables"/>
+              <w:rPr>
+                <w:sz w:val="21"/>
+                <w:szCs w:val="21"/>
+              </w:rPr>
             </w:pPr>
             <w:r>
+              <w:rPr>
+                <w:sz w:val="21"/>
+                <w:szCs w:val="21"/>
+              </w:rPr>
               <w:t>Urgency:</w:t>
             </w:r>
             <w:r>
+              <w:rPr>
+                <w:sz w:val="21"/>
+                <w:szCs w:val="21"/>
+              </w:rPr>
               <w:tab/>
             </w:r>
             <w:r>
               <w:rPr>
+                <w:sz w:val="21"/>
+                <w:szCs w:val="21"/>
                 <w:highlight w:val="yellow"/>
               </w:rPr>
               <w:t>High</w:t>
             </w:r>
             <w:r>
+              <w:rPr>
+                <w:sz w:val="21"/>
+                <w:szCs w:val="21"/>
+              </w:rPr>
               <w:tab/>
-            </w:r>
-            <w:r>
-              <w:t>Medium</w:t>
-            </w:r>
-            <w:r>
-              <w:t xml:space="preserve">     Low</w:t>
-            </w:r>
-            <w:r>
+              <w:t>Medium     Low</w:t>
+            </w:r>
+            <w:r>
+              <w:rPr>
+                <w:sz w:val="21"/>
+                <w:szCs w:val="21"/>
+              </w:rPr>
               <w:tab/>
             </w:r>
             <w:r>
+              <w:rPr>
+                <w:sz w:val="21"/>
+                <w:szCs w:val="21"/>
+              </w:rPr>
               <w:tab/>
             </w:r>
             <w:r>
+              <w:rPr>
+                <w:sz w:val="21"/>
+                <w:szCs w:val="21"/>
+              </w:rPr>
               <w:tab/>
             </w:r>
             <w:r>
+              <w:rPr>
+                <w:sz w:val="21"/>
+                <w:szCs w:val="21"/>
+              </w:rPr>
               <w:tab/>
             </w:r>
             <w:r>
+              <w:rPr>
+                <w:sz w:val="21"/>
+                <w:szCs w:val="21"/>
+              </w:rPr>
               <w:tab/>
             </w:r>
             <w:r>
+              <w:rPr>
+                <w:sz w:val="21"/>
+                <w:szCs w:val="21"/>
+              </w:rPr>
               <w:sym w:font="Symbol" w:char="F07F"/>
             </w:r>
             <w:r>
+              <w:rPr>
+                <w:sz w:val="21"/>
+                <w:szCs w:val="21"/>
+              </w:rPr>
               <w:t xml:space="preserve">   Continuation Page</w:t>
             </w:r>
           </w:p>
@@ -357,11 +663,15 @@
               <w:jc w:val="left"/>
               <w:rPr>
                 <w:b w:val="0"/>
+                <w:sz w:val="21"/>
+                <w:szCs w:val="21"/>
               </w:rPr>
             </w:pPr>
             <w:r>
               <w:rPr>
                 <w:b w:val="0"/>
+                <w:sz w:val="21"/>
+                <w:szCs w:val="21"/>
               </w:rPr>
               <w:t>Impact Assessments</w:t>
             </w:r>
@@ -372,11 +682,15 @@
               <w:jc w:val="left"/>
               <w:rPr>
                 <w:b w:val="0"/>
+                <w:sz w:val="21"/>
+                <w:szCs w:val="21"/>
               </w:rPr>
             </w:pPr>
             <w:r>
               <w:rPr>
                 <w:b w:val="0"/>
+                <w:sz w:val="21"/>
+                <w:szCs w:val="21"/>
               </w:rPr>
               <w:tab/>
               <w:t>Architecture Group</w:t>
@@ -384,6 +698,8 @@
             <w:r>
               <w:rPr>
                 <w:b w:val="0"/>
+                <w:sz w:val="21"/>
+                <w:szCs w:val="21"/>
               </w:rPr>
               <w:tab/>
               <w:t>IA Control Number:</w:t>
@@ -391,30 +707,32 @@
             <w:r>
               <w:rPr>
                 <w:b w:val="0"/>
-              </w:rPr>
-              <w:t xml:space="preserve"> </w:t>
-            </w:r>
-            <w:r>
-              <w:rPr>
-                <w:b w:val="0"/>
-              </w:rPr>
-              <w:t>IA-00</w:t>
-            </w:r>
-            <w:r>
-              <w:rPr>
-                <w:b w:val="0"/>
+                <w:sz w:val="21"/>
+                <w:szCs w:val="21"/>
+              </w:rPr>
+              <w:t xml:space="preserve"> IA-00</w:t>
+            </w:r>
+            <w:r>
+              <w:rPr>
+                <w:b w:val="0"/>
+                <w:sz w:val="21"/>
+                <w:szCs w:val="21"/>
               </w:rPr>
               <w:t>1</w:t>
             </w:r>
             <w:r>
               <w:rPr>
                 <w:b w:val="0"/>
+                <w:sz w:val="21"/>
+                <w:szCs w:val="21"/>
               </w:rPr>
               <w:tab/>
             </w:r>
             <w:r>
               <w:rPr>
                 <w:b w:val="0"/>
+                <w:sz w:val="21"/>
+                <w:szCs w:val="21"/>
               </w:rPr>
               <w:tab/>
               <w:t>Date:</w:t>
@@ -422,14 +740,10 @@
             <w:r>
               <w:rPr>
                 <w:b w:val="0"/>
-              </w:rPr>
-              <w:t xml:space="preserve"> </w:t>
-            </w:r>
-            <w:r>
-              <w:rPr>
-                <w:b w:val="0"/>
-              </w:rPr>
-              <w:t>December 27, 2025</w:t>
+                <w:sz w:val="21"/>
+                <w:szCs w:val="21"/>
+              </w:rPr>
+              <w:t xml:space="preserve"> December 27, 2025</w:t>
             </w:r>
           </w:p>
           <w:p>
@@ -438,11 +752,15 @@
               <w:jc w:val="left"/>
               <w:rPr>
                 <w:b w:val="0"/>
+                <w:sz w:val="21"/>
+                <w:szCs w:val="21"/>
               </w:rPr>
             </w:pPr>
             <w:r>
               <w:rPr>
                 <w:b w:val="0"/>
+                <w:sz w:val="21"/>
+                <w:szCs w:val="21"/>
               </w:rPr>
               <w:tab/>
               <w:t>Operation Group</w:t>
@@ -450,6 +768,8 @@
             <w:r>
               <w:rPr>
                 <w:b w:val="0"/>
+                <w:sz w:val="21"/>
+                <w:szCs w:val="21"/>
               </w:rPr>
               <w:tab/>
               <w:t>IA Control Number:</w:t>
@@ -457,18 +777,24 @@
             <w:r>
               <w:rPr>
                 <w:b w:val="0"/>
+                <w:sz w:val="21"/>
+                <w:szCs w:val="21"/>
               </w:rPr>
               <w:tab/>
             </w:r>
             <w:r>
               <w:rPr>
                 <w:b w:val="0"/>
+                <w:sz w:val="21"/>
+                <w:szCs w:val="21"/>
               </w:rPr>
               <w:tab/>
             </w:r>
             <w:r>
               <w:rPr>
                 <w:b w:val="0"/>
+                <w:sz w:val="21"/>
+                <w:szCs w:val="21"/>
               </w:rPr>
               <w:tab/>
               <w:t>Date:</w:t>
@@ -480,11 +806,15 @@
               <w:jc w:val="left"/>
               <w:rPr>
                 <w:b w:val="0"/>
+                <w:sz w:val="21"/>
+                <w:szCs w:val="21"/>
               </w:rPr>
             </w:pPr>
             <w:r>
               <w:rPr>
                 <w:b w:val="0"/>
+                <w:sz w:val="21"/>
+                <w:szCs w:val="21"/>
               </w:rPr>
               <w:tab/>
               <w:t>Deployment Group</w:t>
@@ -492,6 +822,8 @@
             <w:r>
               <w:rPr>
                 <w:b w:val="0"/>
+                <w:sz w:val="21"/>
+                <w:szCs w:val="21"/>
               </w:rPr>
               <w:tab/>
               <w:t>IA Control Number:</w:t>
@@ -499,18 +831,24 @@
             <w:r>
               <w:rPr>
                 <w:b w:val="0"/>
+                <w:sz w:val="21"/>
+                <w:szCs w:val="21"/>
               </w:rPr>
               <w:tab/>
             </w:r>
             <w:r>
               <w:rPr>
                 <w:b w:val="0"/>
+                <w:sz w:val="21"/>
+                <w:szCs w:val="21"/>
               </w:rPr>
               <w:tab/>
             </w:r>
             <w:r>
               <w:rPr>
                 <w:b w:val="0"/>
+                <w:sz w:val="21"/>
+                <w:szCs w:val="21"/>
               </w:rPr>
               <w:tab/>
               <w:t>Date:</w:t>
@@ -522,24 +860,8 @@
               <w:jc w:val="left"/>
               <w:rPr>
                 <w:b w:val="0"/>
-              </w:rPr>
-            </w:pPr>
-          </w:p>
-          <w:p>
-            <w:pPr>
-              <w:pStyle w:val="TableTitle"/>
-              <w:jc w:val="left"/>
-              <w:rPr>
-                <w:b w:val="0"/>
-              </w:rPr>
-            </w:pPr>
-          </w:p>
-          <w:p>
-            <w:pPr>
-              <w:pStyle w:val="TableTitle"/>
-              <w:jc w:val="left"/>
-              <w:rPr>
-                <w:b w:val="0"/>
+                <w:sz w:val="21"/>
+                <w:szCs w:val="21"/>
               </w:rPr>
             </w:pPr>
           </w:p>
@@ -559,11 +881,15 @@
               <w:jc w:val="left"/>
               <w:rPr>
                 <w:b w:val="0"/>
+                <w:sz w:val="21"/>
+                <w:szCs w:val="21"/>
               </w:rPr>
             </w:pPr>
             <w:r>
               <w:rPr>
                 <w:b w:val="0"/>
+                <w:sz w:val="21"/>
+                <w:szCs w:val="21"/>
               </w:rPr>
               <w:t xml:space="preserve">CCB Decision: </w:t>
             </w:r>
@@ -574,17 +900,23 @@
               <w:jc w:val="left"/>
               <w:rPr>
                 <w:b w:val="0"/>
+                <w:sz w:val="21"/>
+                <w:szCs w:val="21"/>
               </w:rPr>
             </w:pPr>
             <w:r>
               <w:rPr>
                 <w:b w:val="0"/>
+                <w:sz w:val="21"/>
+                <w:szCs w:val="21"/>
               </w:rPr>
               <w:tab/>
             </w:r>
             <w:r>
               <w:rPr>
                 <w:b w:val="0"/>
+                <w:sz w:val="21"/>
+                <w:szCs w:val="21"/>
                 <w:highlight w:val="yellow"/>
               </w:rPr>
               <w:t>Approved</w:t>
@@ -592,6 +924,8 @@
             <w:r>
               <w:rPr>
                 <w:b w:val="0"/>
+                <w:sz w:val="21"/>
+                <w:szCs w:val="21"/>
               </w:rPr>
               <w:tab/>
               <w:t>Rejected</w:t>
@@ -599,6 +933,8 @@
             <w:r>
               <w:rPr>
                 <w:b w:val="0"/>
+                <w:sz w:val="21"/>
+                <w:szCs w:val="21"/>
               </w:rPr>
               <w:tab/>
               <w:t>Reinvestigate</w:t>
@@ -610,6 +946,8 @@
               <w:jc w:val="left"/>
               <w:rPr>
                 <w:b w:val="0"/>
+                <w:sz w:val="21"/>
+                <w:szCs w:val="21"/>
               </w:rPr>
             </w:pPr>
           </w:p>
@@ -619,12 +957,16 @@
               <w:jc w:val="left"/>
               <w:rPr>
                 <w:b w:val="0"/>
+                <w:sz w:val="21"/>
+                <w:szCs w:val="21"/>
               </w:rPr>
             </w:pPr>
             <w:r>
               <w:rPr>
                 <w:b w:val="0"/>
                 <w:bCs/>
+                <w:sz w:val="21"/>
+                <w:szCs w:val="21"/>
               </w:rPr>
               <w:t>Description: Approved. Change is necessary to meet SQA data integrity requirements. The 'Cabin' feature should be removed from the selected features list. Alternative imputation strategies may be considered in future iterations if needed.</w:t>
             </w:r>
@@ -635,6 +977,8 @@
               <w:jc w:val="left"/>
               <w:rPr>
                 <w:b w:val="0"/>
+                <w:sz w:val="21"/>
+                <w:szCs w:val="21"/>
               </w:rPr>
             </w:pPr>
           </w:p>
@@ -644,35 +988,47 @@
               <w:jc w:val="left"/>
               <w:rPr>
                 <w:b w:val="0"/>
+                <w:sz w:val="21"/>
+                <w:szCs w:val="21"/>
               </w:rPr>
             </w:pPr>
             <w:r>
               <w:rPr>
                 <w:b w:val="0"/>
+                <w:sz w:val="21"/>
+                <w:szCs w:val="21"/>
               </w:rPr>
               <w:t>CCB Chair:</w:t>
             </w:r>
             <w:r>
               <w:rPr>
                 <w:b w:val="0"/>
+                <w:sz w:val="21"/>
+                <w:szCs w:val="21"/>
               </w:rPr>
               <w:t xml:space="preserve"> Ahmad Abu Ghazaleh (Solo Project)</w:t>
             </w:r>
             <w:r>
               <w:rPr>
                 <w:b w:val="0"/>
+                <w:sz w:val="21"/>
+                <w:szCs w:val="21"/>
               </w:rPr>
               <w:tab/>
             </w:r>
             <w:r>
               <w:rPr>
                 <w:b w:val="0"/>
+                <w:sz w:val="21"/>
+                <w:szCs w:val="21"/>
               </w:rPr>
               <w:tab/>
             </w:r>
             <w:r>
               <w:rPr>
                 <w:b w:val="0"/>
+                <w:sz w:val="21"/>
+                <w:szCs w:val="21"/>
               </w:rPr>
               <w:tab/>
               <w:t>Date:</w:t>
@@ -680,6 +1036,8 @@
             <w:r>
               <w:rPr>
                 <w:b w:val="0"/>
+                <w:sz w:val="21"/>
+                <w:szCs w:val="21"/>
               </w:rPr>
               <w:t xml:space="preserve"> December 27, 2025</w:t>
             </w:r>
@@ -692,6 +1050,10 @@
         <w:pStyle w:val="figtitle"/>
         <w:ind w:left="0" w:firstLine="0"/>
         <w:jc w:val="both"/>
+        <w:rPr>
+          <w:sz w:val="21"/>
+          <w:szCs w:val="21"/>
+        </w:rPr>
       </w:pPr>
     </w:p>
     <w:sectPr>
@@ -2833,6 +3195,7 @@
   <w:style w:type="character" w:default="1" w:styleId="DefaultParagraphFont">
     <w:name w:val="Default Paragraph Font"/>
     <w:uiPriority w:val="1"/>
+    <w:semiHidden/>
     <w:unhideWhenUsed/>
   </w:style>
   <w:style w:type="table" w:default="1" w:styleId="TableNormal">

</xml_diff>